<commit_message>
text added to jupyter
</commit_message>
<xml_diff>
--- a/text (1).docx
+++ b/text (1).docx
@@ -145,10 +145,7 @@
         <w:jc w:val="both"/>
       </w:pPr>
       <w:r>
-        <w:t>Budapest and most cities transportation need significantly differ based on whether it’s a weekday or weekend.</w:t>
-      </w:r>
-      <w:r>
-        <w:t xml:space="preserve"> </w:t>
+        <w:t xml:space="preserve">Budapest and most cities transportation need significantly differ based on whether it’s a weekday or weekend. </w:t>
       </w:r>
       <w:r>
         <w:t>T</w:t>
@@ -238,16 +235,11 @@
       <w:r>
         <w:t xml:space="preserve">andas and </w:t>
       </w:r>
-      <w:proofErr w:type="spellStart"/>
       <w:r>
         <w:t>G</w:t>
       </w:r>
       <w:r>
-        <w:t>eopandas</w:t>
-      </w:r>
-      <w:proofErr w:type="spellEnd"/>
-      <w:r>
-        <w:t xml:space="preserve"> can</w:t>
+        <w:t>eopandas can</w:t>
       </w:r>
       <w:r>
         <w:t xml:space="preserve"> be </w:t>
@@ -264,16 +256,11 @@
       <w:r>
         <w:t xml:space="preserve">clustering, </w:t>
       </w:r>
-      <w:proofErr w:type="spellStart"/>
       <w:r>
         <w:t>S</w:t>
       </w:r>
       <w:r>
-        <w:t>klearn</w:t>
-      </w:r>
-      <w:proofErr w:type="spellEnd"/>
-      <w:r>
-        <w:t xml:space="preserve"> machine learning </w:t>
+        <w:t xml:space="preserve">klearn machine learning </w:t>
       </w:r>
       <w:r>
         <w:t xml:space="preserve">library </w:t>
@@ -285,15 +272,7 @@
         <w:t>data visualisations</w:t>
       </w:r>
       <w:r>
-        <w:t xml:space="preserve"> Seaborn, </w:t>
-      </w:r>
-      <w:proofErr w:type="spellStart"/>
-      <w:r>
-        <w:t>Contextily</w:t>
-      </w:r>
-      <w:proofErr w:type="spellEnd"/>
-      <w:r>
-        <w:t xml:space="preserve"> and Folium </w:t>
+        <w:t xml:space="preserve"> Seaborn, Contextily and Folium </w:t>
       </w:r>
       <w:r>
         <w:t xml:space="preserve">packages are </w:t>
@@ -329,9 +308,6 @@
       </w:r>
     </w:p>
     <w:p>
-      <w:pPr>
-        <w:jc w:val="both"/>
-      </w:pPr>
       <w:r>
         <w:t xml:space="preserve">Public transportation is a key component of urban development and planning. In most major cities, significant public spending is allocated towards </w:t>
       </w:r>
@@ -375,7 +351,62 @@
         <w:t>-</w:t>
       </w:r>
       <w:r>
-        <w:t xml:space="preserve">city areas due to cheaper access to transportation than in the suburbs (3&amp;4). </w:t>
+        <w:t>city areas due to cheaper access to transportation than in the suburbs (</w:t>
+      </w:r>
+      <w:r>
+        <w:t>LeRoy</w:t>
+      </w:r>
+      <w:r>
+        <w:t xml:space="preserve"> and</w:t>
+      </w:r>
+      <w:r>
+        <w:t xml:space="preserve"> Sonstelie, 1983</w:t>
+      </w:r>
+      <w:r>
+        <w:t>;</w:t>
+      </w:r>
+      <w:r>
+        <w:t xml:space="preserve"> </w:t>
+      </w:r>
+      <w:r>
+        <w:t>Glaeser et al., 2008)</w:t>
+      </w:r>
+      <w:r>
+        <w:t xml:space="preserve">. </w:t>
+      </w:r>
+    </w:p>
+    <w:p>
+      <w:r>
+        <w:t xml:space="preserve">In addition, transportation </w:t>
+      </w:r>
+      <w:r>
+        <w:t>networks can have</w:t>
+      </w:r>
+      <w:r>
+        <w:t xml:space="preserve"> </w:t>
+      </w:r>
+      <w:r>
+        <w:t xml:space="preserve">substantial environmental impacts. As the global rate of automobiles per capita continues to rise, countries and particularly large cities can expect a continued rise in traffic congestions and related pollution </w:t>
+      </w:r>
+      <w:r>
+        <w:t xml:space="preserve">(via emissions) </w:t>
+      </w:r>
+      <w:r>
+        <w:t>unless significant action is taken (</w:t>
+      </w:r>
+      <w:proofErr w:type="gramStart"/>
+      <w:r>
+        <w:t>May,</w:t>
+      </w:r>
+      <w:proofErr w:type="gramEnd"/>
+      <w:r>
+        <w:t xml:space="preserve"> 2013</w:t>
+      </w:r>
+      <w:r>
+        <w:t xml:space="preserve">). </w:t>
+      </w:r>
+      <w:r>
+        <w:t xml:space="preserve">As such, enhancements opportunities in urban transportation planning are highly sought-after, particularly in the developed world, where countries have means for funding such projects. </w:t>
       </w:r>
     </w:p>
     <w:p>
@@ -383,53 +414,42 @@
         <w:ind w:firstLine="720"/>
         <w:jc w:val="both"/>
       </w:pPr>
-      <w:r>
-        <w:t xml:space="preserve">In addition, transportation </w:t>
-      </w:r>
-      <w:r>
-        <w:t>networks can have</w:t>
-      </w:r>
-      <w:r>
-        <w:t xml:space="preserve"> </w:t>
-      </w:r>
-      <w:r>
-        <w:t xml:space="preserve">substantial environmental impacts. As the global rate of automobiles per capita continues to rise, countries and particularly large cities can expect a continued rise in traffic congestions and related pollution </w:t>
-      </w:r>
-      <w:r>
-        <w:t xml:space="preserve">(via emissions) </w:t>
-      </w:r>
-      <w:r>
-        <w:t xml:space="preserve">unless significant action is taken (5). </w:t>
-      </w:r>
-      <w:r>
-        <w:t xml:space="preserve">As such, enhancements opportunities in urban transportation planning are highly sought-after, particularly in the developed world, where countries have means for funding such projects. </w:t>
-      </w:r>
     </w:p>
     <w:p>
       <w:pPr>
         <w:ind w:firstLine="720"/>
         <w:jc w:val="both"/>
       </w:pPr>
-    </w:p>
-    <w:p>
-      <w:pPr>
-        <w:ind w:firstLine="720"/>
-        <w:jc w:val="both"/>
-      </w:pPr>
       <w:r>
         <w:t xml:space="preserve">There are various modes of transport that define a particular cities urban transportation structure. </w:t>
       </w:r>
       <w:r>
-        <w:t xml:space="preserve">In most cities cars and public busses tend to be the primary form of transportation, however many cities have popular alternatives, such as the underground in London (6), or cycling network in Amsterdam (7). For Budapest in particular, </w:t>
+        <w:t>In most cities cars and public busses tend to be the primary form of transportation, however many cities have popular alternatives, such as the underground in London (</w:t>
+      </w:r>
+      <w:r>
+        <w:t>Guo and Wilson, 2011</w:t>
+      </w:r>
+      <w:r>
+        <w:t>), or cycling network in Amsterdam (</w:t>
+      </w:r>
+      <w:r>
+        <w:t>Buehler</w:t>
+      </w:r>
+      <w:r>
+        <w:t xml:space="preserve"> </w:t>
+      </w:r>
+      <w:r>
+        <w:t>and Pucher, 2009</w:t>
+      </w:r>
+      <w:r>
+        <w:t xml:space="preserve">). For Budapest in particular, </w:t>
       </w:r>
       <w:r>
         <w:t xml:space="preserve">the public transportation mix is fairly complex, with numerous metro lines, buses, trams, </w:t>
       </w:r>
-      <w:proofErr w:type="gramStart"/>
-      <w:r>
-        <w:t>trolleybuses</w:t>
-      </w:r>
-      <w:proofErr w:type="gramEnd"/>
+      <w:r>
+        <w:t>trolleybuses,</w:t>
+      </w:r>
       <w:r>
         <w:t xml:space="preserve"> and overground systems collectively operating to sustain the population’s transportation needs. </w:t>
       </w:r>
@@ -464,23 +484,17 @@
     <w:p/>
     <w:p>
       <w:r>
+        <w:lastRenderedPageBreak/>
         <w:t xml:space="preserve">This analysis will </w:t>
       </w:r>
       <w:r>
-        <w:t xml:space="preserve">only use GTFS feed data. </w:t>
-      </w:r>
-      <w:r>
-        <w:t>GTFS is becoming more and more accessible across the world. The larges data store can be found on transitfeeds.com</w:t>
+        <w:t>only use GTFS feed data. GTFS is becoming more and more accessible across the world. The larges data store can be found on transitfeeds.com</w:t>
       </w:r>
       <w:r>
         <w:t>, w</w:t>
       </w:r>
       <w:r>
-        <w:t xml:space="preserve">ith currently 677 </w:t>
-      </w:r>
-      <w:r>
-        <w:lastRenderedPageBreak/>
-        <w:t xml:space="preserve">location’s GTFS feed provided by 1327 provider. Analysing and understanding </w:t>
+        <w:t xml:space="preserve">ith currently 677 location’s GTFS feed provided by 1327 provider. Analysing and understanding </w:t>
       </w:r>
       <w:r>
         <w:t>these feeds</w:t>
@@ -1096,11 +1110,17 @@
       <w:r>
         <w:t xml:space="preserve">representing the routes that a transit vehicle takes. </w:t>
       </w:r>
-      <w:r>
-        <w:cr/>
-      </w:r>
-      <w:r>
-        <w:t>(source GTFS-Viz paper)</w:t>
+    </w:p>
+    <w:p>
+      <w:pPr>
+        <w:pStyle w:val="ListParagraph"/>
+        <w:jc w:val="both"/>
+      </w:pPr>
+      <w:r>
+        <w:t>(</w:t>
+      </w:r>
+      <w:r>
+        <w:t>Kunama et al., 2017)</w:t>
       </w:r>
     </w:p>
     <w:p>
@@ -1187,10 +1207,20 @@
         <w:t>(</w:t>
       </w:r>
       <w:r>
-        <w:t>Visualizing public</w:t>
-      </w:r>
-      <w:r>
-        <w:t xml:space="preserve"> transit system operation with GTFS)</w:t>
+        <w:t>Modified from source:</w:t>
+      </w:r>
+      <w:r>
+        <w:rPr>
+          <w:rFonts w:ascii="Verdana" w:hAnsi="Verdana"/>
+          <w:color w:val="333333"/>
+          <w:sz w:val="21"/>
+          <w:szCs w:val="21"/>
+          <w:shd w:val="clear" w:color="auto" w:fill="FFFFFF"/>
+        </w:rPr>
+        <w:t xml:space="preserve"> </w:t>
+      </w:r>
+      <w:r>
+        <w:t>Prommaharaj et al., 2020)</w:t>
       </w:r>
     </w:p>
     <w:p>
@@ -1245,15 +1275,7 @@
         <w:t xml:space="preserve"> feed into it</w:t>
       </w:r>
       <w:r>
-        <w:t>. (</w:t>
-      </w:r>
-      <w:proofErr w:type="spellStart"/>
-      <w:r>
-        <w:t>Allahyari</w:t>
-      </w:r>
-      <w:proofErr w:type="spellEnd"/>
-      <w:r>
-        <w:t xml:space="preserve"> et al., 2017)</w:t>
+        <w:t>. (Allahyari et al., 2017)</w:t>
       </w:r>
       <w:r>
         <w:t xml:space="preserve">. No training dataset </w:t>
@@ -1574,27 +1596,331 @@
       </w:pPr>
     </w:p>
     <w:p>
-      <w:pPr>
-        <w:rPr>
-          <w:color w:val="AEAAAA" w:themeColor="background2" w:themeShade="BF"/>
-        </w:rPr>
-      </w:pPr>
-    </w:p>
-    <w:p>
-      <w:r>
-        <w:t>TALK ABOUT EACH CLUSTER’S CHARACTERISTICS &lt; WHY IS IT DIFFERENT WHY IT’S IMPORTANT</w:t>
-      </w:r>
-      <w:r>
-        <w:t xml:space="preserve"> TO DIFFERENCIATE</w:t>
+      <w:r>
+        <w:t>Weekday:</w:t>
       </w:r>
     </w:p>
     <w:p/>
     <w:p>
       <w:r>
+        <w:t xml:space="preserve">The following couple of figures will explore the </w:t>
+      </w:r>
+      <w:r>
+        <w:t>four identified clusters in the bus routes.</w:t>
+      </w:r>
+    </w:p>
+    <w:p/>
+    <w:p>
+      <w:pPr>
+        <w:pStyle w:val="ListParagraph"/>
+        <w:numPr>
+          <w:ilvl w:val="0"/>
+          <w:numId w:val="4"/>
+        </w:numPr>
+      </w:pPr>
+      <w:r>
+        <w:rPr>
+          <w:b/>
+          <w:bCs/>
+        </w:rPr>
+        <w:t>Cluster 0:</w:t>
+      </w:r>
+      <w:r>
+        <w:t xml:space="preserve"> </w:t>
+      </w:r>
+      <w:r>
+        <w:t>the group of route</w:t>
+      </w:r>
+      <w:r>
+        <w:t>s</w:t>
+      </w:r>
+      <w:r>
+        <w:t xml:space="preserve"> with the lowest average speed and </w:t>
+      </w:r>
+      <w:r>
+        <w:t xml:space="preserve">the </w:t>
+      </w:r>
+      <w:r>
+        <w:t xml:space="preserve">highest stop </w:t>
+      </w:r>
+      <w:r>
+        <w:t xml:space="preserve">density represents the bus </w:t>
+      </w:r>
+      <w:r>
+        <w:t>rou</w:t>
+      </w:r>
+      <w:r>
+        <w:t xml:space="preserve">tes </w:t>
+      </w:r>
+      <w:r>
+        <w:t>for reaching/connecting more habitant</w:t>
+      </w:r>
+      <w:r>
+        <w:t>s</w:t>
+      </w:r>
+      <w:r>
+        <w:t xml:space="preserve"> of the </w:t>
+      </w:r>
+      <w:r>
+        <w:t>city rather</w:t>
+      </w:r>
+      <w:r>
+        <w:t xml:space="preserve"> than </w:t>
+      </w:r>
+      <w:r>
+        <w:t xml:space="preserve">providing quick commuting solutions. </w:t>
+      </w:r>
+      <w:r>
+        <w:t xml:space="preserve">The map </w:t>
+      </w:r>
+      <w:r>
+        <w:t xml:space="preserve">below </w:t>
+      </w:r>
+      <w:r>
+        <w:t>show</w:t>
+      </w:r>
+      <w:r>
+        <w:t>s</w:t>
+      </w:r>
+      <w:r>
+        <w:t xml:space="preserve"> that this cluster </w:t>
+      </w:r>
+      <w:r>
+        <w:t xml:space="preserve">covering most of the city </w:t>
+      </w:r>
+      <w:r>
+        <w:t xml:space="preserve">with a high density </w:t>
+      </w:r>
+      <w:r>
+        <w:t>in</w:t>
+      </w:r>
+      <w:r>
+        <w:t xml:space="preserve"> Inner Budapest and c</w:t>
+      </w:r>
+      <w:r>
+        <w:t xml:space="preserve">ertain north suburb area. </w:t>
+      </w:r>
+    </w:p>
+    <w:p>
+      <w:pPr>
+        <w:pStyle w:val="ListParagraph"/>
+        <w:numPr>
+          <w:ilvl w:val="0"/>
+          <w:numId w:val="4"/>
+        </w:numPr>
+      </w:pPr>
+      <w:r>
+        <w:rPr>
+          <w:b/>
+          <w:bCs/>
+        </w:rPr>
+        <w:lastRenderedPageBreak/>
+        <w:t>Cluster 1:</w:t>
+      </w:r>
+      <w:r>
+        <w:t xml:space="preserve"> </w:t>
+      </w:r>
+      <w:r>
+        <w:t xml:space="preserve">the category </w:t>
+      </w:r>
+      <w:r>
+        <w:t xml:space="preserve">the </w:t>
+      </w:r>
+      <w:r>
+        <w:t xml:space="preserve">contains the most frequent bus schedules (count_trips) with </w:t>
+      </w:r>
+      <w:r>
+        <w:t xml:space="preserve">95.7 average trips per day. </w:t>
+      </w:r>
+      <w:r>
+        <w:t xml:space="preserve">It </w:t>
+      </w:r>
+      <w:r>
+        <w:t>transits</w:t>
+      </w:r>
+      <w:r>
+        <w:t xml:space="preserve"> slightly faster and has fewer stops on average than </w:t>
+      </w:r>
+      <w:r>
+        <w:t xml:space="preserve">Cluster 0. </w:t>
+      </w:r>
+      <w:r>
+        <w:t xml:space="preserve">Cluster </w:t>
+      </w:r>
+      <w:r>
+        <w:t>1 consist</w:t>
+      </w:r>
+      <w:r>
+        <w:t xml:space="preserve"> the essential bus routes for the city’s population </w:t>
+      </w:r>
+      <w:r>
+        <w:t xml:space="preserve">crossing the Danube bridges regularly connecting the two part of the city Buda and Pest.  </w:t>
+      </w:r>
+    </w:p>
+    <w:p>
+      <w:pPr>
+        <w:pStyle w:val="ListParagraph"/>
+        <w:numPr>
+          <w:ilvl w:val="0"/>
+          <w:numId w:val="4"/>
+        </w:numPr>
+      </w:pPr>
+      <w:r>
+        <w:rPr>
+          <w:b/>
+          <w:bCs/>
+        </w:rPr>
+        <w:t>Cluster 2</w:t>
+      </w:r>
+      <w:r>
+        <w:rPr>
+          <w:b/>
+          <w:bCs/>
+        </w:rPr>
+        <w:t>:</w:t>
+      </w:r>
+      <w:r>
+        <w:t xml:space="preserve"> </w:t>
+      </w:r>
+      <w:r>
+        <w:t>this group has the higher speed</w:t>
+      </w:r>
+      <w:r>
+        <w:t xml:space="preserve">, </w:t>
+      </w:r>
+      <w:r>
+        <w:t>occasional</w:t>
+      </w:r>
+      <w:r>
+        <w:t xml:space="preserve"> buses </w:t>
+      </w:r>
+      <w:r>
+        <w:t xml:space="preserve">with only 9.7 trips per day. </w:t>
+      </w:r>
+      <w:r>
+        <w:t>A lot of these routes are the nigh bus route</w:t>
+      </w:r>
+      <w:r>
+        <w:t>s</w:t>
+      </w:r>
+      <w:r>
+        <w:t xml:space="preserve">, </w:t>
+      </w:r>
+      <w:r>
+        <w:t>they</w:t>
+      </w:r>
+      <w:r>
+        <w:t xml:space="preserve"> cover most of the main squares and streets of the city</w:t>
+      </w:r>
+      <w:r>
+        <w:t xml:space="preserve"> with low stop density and higher speed </w:t>
+      </w:r>
+      <w:r>
+        <w:t>with</w:t>
+      </w:r>
+      <w:r>
+        <w:t xml:space="preserve"> the lack of traffic at night</w:t>
+      </w:r>
+      <w:r>
+        <w:t>.</w:t>
+      </w:r>
+    </w:p>
+    <w:p>
+      <w:pPr>
+        <w:pStyle w:val="ListParagraph"/>
+        <w:numPr>
+          <w:ilvl w:val="0"/>
+          <w:numId w:val="4"/>
+        </w:numPr>
+      </w:pPr>
+      <w:r>
+        <w:rPr>
+          <w:b/>
+          <w:bCs/>
+        </w:rPr>
+        <w:t>Cluster 3:</w:t>
+      </w:r>
+      <w:r>
+        <w:t xml:space="preserve"> </w:t>
+      </w:r>
+      <w:r>
+        <w:t xml:space="preserve">This is the cluster of </w:t>
+      </w:r>
+      <w:r>
+        <w:t>fast</w:t>
+      </w:r>
+      <w:r>
+        <w:t xml:space="preserve"> buses with the aim of </w:t>
+      </w:r>
+      <w:r>
+        <w:t>take long distance with higher speed</w:t>
+      </w:r>
+      <w:r>
+        <w:t xml:space="preserve"> which requires low stop density.</w:t>
+      </w:r>
+      <w:r>
+        <w:t xml:space="preserve"> These routes are </w:t>
+      </w:r>
+      <w:r>
+        <w:t>help</w:t>
+      </w:r>
+      <w:r>
+        <w:t>ing</w:t>
+      </w:r>
+      <w:r>
+        <w:t xml:space="preserve"> commuters to get to the city centre from the suburbs</w:t>
+      </w:r>
+      <w:r>
+        <w:t xml:space="preserve"> and also contains the bus 200E which connects the </w:t>
+      </w:r>
+      <w:r>
+        <w:t xml:space="preserve">city </w:t>
+      </w:r>
+      <w:r>
+        <w:t>with</w:t>
+      </w:r>
+      <w:r>
+        <w:t xml:space="preserve"> the </w:t>
+      </w:r>
+      <w:r>
+        <w:t xml:space="preserve">international </w:t>
+      </w:r>
+      <w:r>
+        <w:t>airport</w:t>
+      </w:r>
+      <w:r>
+        <w:t>.</w:t>
+      </w:r>
+    </w:p>
+    <w:p>
+      <w:pPr>
+        <w:pStyle w:val="ListParagraph"/>
+      </w:pPr>
+    </w:p>
+    <w:p>
+      <w:r>
+        <w:t>Weeken</w:t>
+      </w:r>
+      <w:r>
+        <w:t>d</w:t>
+      </w:r>
+      <w:r>
+        <w:t xml:space="preserve"> clusters resulted similar outcome</w:t>
+      </w:r>
+    </w:p>
+    <w:p/>
+    <w:p/>
+    <w:p/>
+    <w:p>
+      <w:r>
         <w:t>6. Discussion and Conclusion</w:t>
       </w:r>
     </w:p>
-    <w:p>
+    <w:p/>
+    <w:p>
+      <w:r>
+        <w:t>T</w:t>
+      </w:r>
       <w:r>
         <w:br w:type="page"/>
       </w:r>
@@ -1615,51 +1941,7 @@
           <w:szCs w:val="20"/>
           <w:shd w:val="clear" w:color="auto" w:fill="FFFFFF"/>
         </w:rPr>
-        <w:t xml:space="preserve">Kadir, R.A., </w:t>
-      </w:r>
-      <w:proofErr w:type="spellStart"/>
-      <w:r>
-        <w:rPr>
-          <w:rFonts w:ascii="Arial" w:hAnsi="Arial" w:cs="Arial"/>
-          <w:color w:val="222222"/>
-          <w:sz w:val="20"/>
-          <w:szCs w:val="20"/>
-          <w:shd w:val="clear" w:color="auto" w:fill="FFFFFF"/>
-        </w:rPr>
-        <w:t>Shima</w:t>
-      </w:r>
-      <w:proofErr w:type="spellEnd"/>
-      <w:r>
-        <w:rPr>
-          <w:rFonts w:ascii="Arial" w:hAnsi="Arial" w:cs="Arial"/>
-          <w:color w:val="222222"/>
-          <w:sz w:val="20"/>
-          <w:szCs w:val="20"/>
-          <w:shd w:val="clear" w:color="auto" w:fill="FFFFFF"/>
-        </w:rPr>
-        <w:t xml:space="preserve">, Y., </w:t>
-      </w:r>
-      <w:proofErr w:type="spellStart"/>
-      <w:r>
-        <w:rPr>
-          <w:rFonts w:ascii="Arial" w:hAnsi="Arial" w:cs="Arial"/>
-          <w:color w:val="222222"/>
-          <w:sz w:val="20"/>
-          <w:szCs w:val="20"/>
-          <w:shd w:val="clear" w:color="auto" w:fill="FFFFFF"/>
-        </w:rPr>
-        <w:t>Sulaiman</w:t>
-      </w:r>
-      <w:proofErr w:type="spellEnd"/>
-      <w:r>
-        <w:rPr>
-          <w:rFonts w:ascii="Arial" w:hAnsi="Arial" w:cs="Arial"/>
-          <w:color w:val="222222"/>
-          <w:sz w:val="20"/>
-          <w:szCs w:val="20"/>
-          <w:shd w:val="clear" w:color="auto" w:fill="FFFFFF"/>
-        </w:rPr>
-        <w:t>, R. and Ali, F., 2018, March. Clustering of public transport operation using k-means. In </w:t>
+        <w:t>Kadir, R.A., Shima, Y., Sulaiman, R. and Ali, F., 2018, March. Clustering of public transport operation using k-means. In </w:t>
       </w:r>
       <w:r>
         <w:rPr>
@@ -1685,7 +1967,7 @@
     </w:p>
     <w:p/>
     <w:p>
-      <w:r>
+      <w:pPr>
         <w:rPr>
           <w:rFonts w:ascii="Arial" w:hAnsi="Arial" w:cs="Arial"/>
           <w:color w:val="222222"/>
@@ -1693,36 +1975,7 @@
           <w:szCs w:val="20"/>
           <w:shd w:val="clear" w:color="auto" w:fill="FFFFFF"/>
         </w:rPr>
-        <w:t>Deka, D., 2004. Social and environmental justice issues in urban transportation.</w:t>
-      </w:r>
-    </w:p>
-    <w:p/>
-    <w:p>
-      <w:r>
-        <w:t xml:space="preserve">(3) </w:t>
-      </w:r>
-      <w:r>
-        <w:t xml:space="preserve">S. LeRoy, J. </w:t>
-      </w:r>
-      <w:proofErr w:type="spellStart"/>
-      <w:r>
-        <w:t>Sonstelie</w:t>
-      </w:r>
-      <w:proofErr w:type="spellEnd"/>
-      <w:r>
-        <w:t>, Paradise lost and regained: Transportation innovation, income and residential location, Jour-</w:t>
-      </w:r>
-      <w:proofErr w:type="spellStart"/>
-      <w:r>
-        <w:t>nal</w:t>
-      </w:r>
-      <w:proofErr w:type="spellEnd"/>
-      <w:r>
-        <w:t xml:space="preserve"> of Urban Economics 13 (1983) 67–89.</w:t>
-      </w:r>
-    </w:p>
-    <w:p/>
-    <w:p>
+      </w:pPr>
       <w:r>
         <w:rPr>
           <w:rFonts w:ascii="Arial" w:hAnsi="Arial" w:cs="Arial"/>
@@ -1731,10 +1984,11 @@
           <w:szCs w:val="20"/>
           <w:shd w:val="clear" w:color="auto" w:fill="FFFFFF"/>
         </w:rPr>
-        <w:t xml:space="preserve">(4) </w:t>
-      </w:r>
-      <w:proofErr w:type="spellStart"/>
-      <w:r>
+        <w:t>Deka, D., 2004. Social and environmental justice issues in urban transportation.</w:t>
+      </w:r>
+    </w:p>
+    <w:p>
+      <w:pPr>
         <w:rPr>
           <w:rFonts w:ascii="Arial" w:hAnsi="Arial" w:cs="Arial"/>
           <w:color w:val="222222"/>
@@ -1742,9 +1996,46 @@
           <w:szCs w:val="20"/>
           <w:shd w:val="clear" w:color="auto" w:fill="FFFFFF"/>
         </w:rPr>
-        <w:t>Glaeser</w:t>
-      </w:r>
-      <w:proofErr w:type="spellEnd"/>
+      </w:pPr>
+    </w:p>
+    <w:p>
+      <w:r>
+        <w:t xml:space="preserve">Prommaharaj, P., Phithakkitnukoon, S., Demissie, M.G., Kattan, L., Ratti, C., 2020. Visualizing public transit system operation with GTFS data: A case study of Calgary, Canada. Heliyon 6, e03729. </w:t>
+      </w:r>
+      <w:hyperlink r:id="rId6" w:history="1">
+        <w:r>
+          <w:rPr>
+            <w:color w:val="0000FF"/>
+            <w:u w:val="single"/>
+          </w:rPr>
+          <w:t>https://doi.org/10.1016/j.heliyon.2020.e03729</w:t>
+        </w:r>
+      </w:hyperlink>
+    </w:p>
+    <w:p/>
+    <w:p>
+      <w:r>
+        <w:t xml:space="preserve">Kunama, N., Worapan, M., Phithakkitnukoon, S., Demissie, M., 2017. GTFS-Viz: tool for preprocessing and visualizing GTFS data, in: Proceedings of the 2017 ACM International Joint Conference on Pervasive and Ubiquitous Computing and Proceedings of the 2017 ACM International Symposium on Wearable Computers, UbiComp ’17. Association for Computing Machinery, New York, NY, USA, pp. 388–396. </w:t>
+      </w:r>
+      <w:hyperlink r:id="rId7" w:history="1">
+        <w:r>
+          <w:rPr>
+            <w:color w:val="0000FF"/>
+            <w:u w:val="single"/>
+          </w:rPr>
+          <w:t>https://doi.org/10.1145/3123024.3124415</w:t>
+        </w:r>
+      </w:hyperlink>
+    </w:p>
+    <w:p/>
+    <w:p/>
+    <w:p>
+      <w:r>
+        <w:t>S. LeRoy, J. Sonstelie, Paradise lost and regained: Transportation innovation, income and residential location, Jour-nal of Urban Economics 13 (1983) 67–89.</w:t>
+      </w:r>
+    </w:p>
+    <w:p/>
+    <w:p>
       <w:r>
         <w:rPr>
           <w:rFonts w:ascii="Arial" w:hAnsi="Arial" w:cs="Arial"/>
@@ -1753,7 +2044,7 @@
           <w:szCs w:val="20"/>
           <w:shd w:val="clear" w:color="auto" w:fill="FFFFFF"/>
         </w:rPr>
-        <w:t>, E.L., Kahn, M.E. and Rappaport, J., 2008. Why do the poor live in cities? The role of public transportation.</w:t>
+        <w:t>Glaeser, E.L., Kahn, M.E. and Rappaport, J., 2008. Why do the poor live in cities? The role of public transportation.</w:t>
       </w:r>
       <w:r>
         <w:rPr>
@@ -1823,9 +2114,6 @@
     <w:p/>
     <w:p>
       <w:r>
-        <w:t xml:space="preserve">(5) </w:t>
-      </w:r>
-      <w:r>
         <w:rPr>
           <w:rFonts w:ascii="Arial" w:hAnsi="Arial" w:cs="Arial"/>
           <w:color w:val="222222"/>
@@ -1912,9 +2200,6 @@
         </w:rPr>
       </w:pPr>
       <w:r>
-        <w:t xml:space="preserve">(6) </w:t>
-      </w:r>
-      <w:r>
         <w:rPr>
           <w:rFonts w:ascii="Arial" w:hAnsi="Arial" w:cs="Arial"/>
           <w:color w:val="222222"/>
@@ -1922,7 +2207,29 @@
           <w:szCs w:val="20"/>
           <w:shd w:val="clear" w:color="auto" w:fill="FFFFFF"/>
         </w:rPr>
-        <w:t>Guo, Z. and Wilson, N.H., 2011. Assessing the cost of transfer inconvenience in public transport systems: A case study of the London Underground.</w:t>
+        <w:t xml:space="preserve">Guo, </w:t>
+      </w:r>
+      <w:proofErr w:type="gramStart"/>
+      <w:r>
+        <w:rPr>
+          <w:rFonts w:ascii="Arial" w:hAnsi="Arial" w:cs="Arial"/>
+          <w:color w:val="222222"/>
+          <w:sz w:val="20"/>
+          <w:szCs w:val="20"/>
+          <w:shd w:val="clear" w:color="auto" w:fill="FFFFFF"/>
+        </w:rPr>
+        <w:t>Z.</w:t>
+      </w:r>
+      <w:proofErr w:type="gramEnd"/>
+      <w:r>
+        <w:rPr>
+          <w:rFonts w:ascii="Arial" w:hAnsi="Arial" w:cs="Arial"/>
+          <w:color w:val="222222"/>
+          <w:sz w:val="20"/>
+          <w:szCs w:val="20"/>
+          <w:shd w:val="clear" w:color="auto" w:fill="FFFFFF"/>
+        </w:rPr>
+        <w:t xml:space="preserve"> and Wilson, N.H., 2011. Assessing the cost of transfer inconvenience in public transport systems: A case study of the London Underground.</w:t>
       </w:r>
       <w:r>
         <w:rPr>
@@ -2009,29 +2316,7 @@
           <w:szCs w:val="20"/>
           <w:shd w:val="clear" w:color="auto" w:fill="FFFFFF"/>
         </w:rPr>
-        <w:t xml:space="preserve">(7) Buehler, R. and </w:t>
-      </w:r>
-      <w:proofErr w:type="spellStart"/>
-      <w:r>
-        <w:rPr>
-          <w:rFonts w:ascii="Arial" w:hAnsi="Arial" w:cs="Arial"/>
-          <w:color w:val="222222"/>
-          <w:sz w:val="20"/>
-          <w:szCs w:val="20"/>
-          <w:shd w:val="clear" w:color="auto" w:fill="FFFFFF"/>
-        </w:rPr>
-        <w:t>Pucher</w:t>
-      </w:r>
-      <w:proofErr w:type="spellEnd"/>
-      <w:r>
-        <w:rPr>
-          <w:rFonts w:ascii="Arial" w:hAnsi="Arial" w:cs="Arial"/>
-          <w:color w:val="222222"/>
-          <w:sz w:val="20"/>
-          <w:szCs w:val="20"/>
-          <w:shd w:val="clear" w:color="auto" w:fill="FFFFFF"/>
-        </w:rPr>
-        <w:t>, J., 2009. Cycling to sustainability in Amsterdam.</w:t>
+        <w:t>Buehler, R. and Pucher, J., 2009. Cycling to sustainability in Amsterdam.</w:t>
       </w:r>
     </w:p>
     <w:p/>
@@ -3202,6 +3487,18 @@
     <w:basedOn w:val="DefaultParagraphFont"/>
     <w:rsid w:val="00A37F16"/>
   </w:style>
+  <w:style w:type="character" w:styleId="Hyperlink">
+    <w:name w:val="Hyperlink"/>
+    <w:basedOn w:val="DefaultParagraphFont"/>
+    <w:uiPriority w:val="99"/>
+    <w:semiHidden/>
+    <w:unhideWhenUsed/>
+    <w:rsid w:val="00F70689"/>
+    <w:rPr>
+      <w:color w:val="0000FF"/>
+      <w:u w:val="single"/>
+    </w:rPr>
+  </w:style>
 </w:styles>
 </file>
 

</xml_diff>

<commit_message>
major updates on text and small changes in code
</commit_message>
<xml_diff>
--- a/text (1).docx
+++ b/text (1).docx
@@ -45,16 +45,67 @@
         <w:jc w:val="both"/>
       </w:pPr>
       <w:r>
-        <w:t>The Hungarian capital, Budapest's growing, nearly 2 million population require an extensive public transport network. This paper aim to analyse</w:t>
-      </w:r>
-      <w:r>
-        <w:t xml:space="preserve"> the operation of Budapest public transport by exploring the openly access</w:t>
-      </w:r>
-      <w:r>
-        <w:t xml:space="preserve">ible GTFS data format. </w:t>
-      </w:r>
-      <w:r>
-        <w:t xml:space="preserve">The analysis will further investigate the public bus routes </w:t>
+        <w:t>The Hungarian capital, Budapest</w:t>
+      </w:r>
+      <w:r>
+        <w:t xml:space="preserve">, has a </w:t>
+      </w:r>
+      <w:r>
+        <w:t>growing</w:t>
+      </w:r>
+      <w:r>
+        <w:t xml:space="preserve"> population of close to </w:t>
+      </w:r>
+      <w:r>
+        <w:t xml:space="preserve">2 million </w:t>
+      </w:r>
+      <w:r>
+        <w:t xml:space="preserve">people, who </w:t>
+      </w:r>
+      <w:r>
+        <w:t>require an extensive public transport network. Th</w:t>
+      </w:r>
+      <w:r>
+        <w:t>e purpose if this</w:t>
+      </w:r>
+      <w:r>
+        <w:t xml:space="preserve"> paper </w:t>
+      </w:r>
+      <w:r>
+        <w:t>is</w:t>
+      </w:r>
+      <w:r>
+        <w:t xml:space="preserve"> to analyse</w:t>
+      </w:r>
+      <w:r>
+        <w:t xml:space="preserve"> the operation of Budapest</w:t>
+      </w:r>
+      <w:r>
+        <w:t>’s</w:t>
+      </w:r>
+      <w:r>
+        <w:t xml:space="preserve"> public transport by exploring the openly access</w:t>
+      </w:r>
+      <w:r>
+        <w:t>ible GTFS</w:t>
+      </w:r>
+      <w:r>
+        <w:t xml:space="preserve"> </w:t>
+      </w:r>
+      <w:r>
+        <w:t>(</w:t>
+      </w:r>
+      <w:r>
+        <w:t>General Transit Feed Specification</w:t>
+      </w:r>
+      <w:r>
+        <w:t>)</w:t>
+      </w:r>
+      <w:r>
+        <w:t xml:space="preserve"> data format. </w:t>
+      </w:r>
+      <w:r>
+        <w:t xml:space="preserve">The analysis will further investigate public bus routes </w:t>
       </w:r>
       <w:r>
         <w:t xml:space="preserve">as a key part of the urban transportation mix. </w:t>
@@ -93,46 +144,58 @@
         <w:t xml:space="preserve"> </w:t>
       </w:r>
       <w:r>
-        <w:t xml:space="preserve">Better understanding of the bus network will </w:t>
-      </w:r>
-      <w:r>
-        <w:t xml:space="preserve">lead to more </w:t>
-      </w:r>
-      <w:r>
-        <w:t>sufficient</w:t>
-      </w:r>
-      <w:r>
-        <w:t>,</w:t>
-      </w:r>
-      <w:r>
-        <w:t xml:space="preserve"> data</w:t>
-      </w:r>
-      <w:r>
-        <w:t>-</w:t>
-      </w:r>
-      <w:r>
-        <w:t>led city planning</w:t>
-      </w:r>
-      <w:r>
-        <w:t xml:space="preserve"> such as </w:t>
-      </w:r>
-      <w:r>
-        <w:t>reduce congestions</w:t>
-      </w:r>
-      <w:r>
-        <w:t>, create more efficient schedule,</w:t>
-      </w:r>
-      <w:r>
-        <w:t xml:space="preserve"> discover</w:t>
-      </w:r>
-      <w:r>
-        <w:t xml:space="preserve"> </w:t>
-      </w:r>
-      <w:r>
-        <w:t>bus lane need</w:t>
-      </w:r>
-      <w:r>
-        <w:t xml:space="preserve">, or improve air quality. </w:t>
+        <w:t>Improving our understanding of the</w:t>
+      </w:r>
+      <w:r>
+        <w:t xml:space="preserve"> Budapest</w:t>
+      </w:r>
+      <w:r>
+        <w:t xml:space="preserve"> bus network could enhance </w:t>
+      </w:r>
+      <w:r>
+        <w:t>the efficiency of schedules</w:t>
+      </w:r>
+      <w:r>
+        <w:t xml:space="preserve"> </w:t>
+      </w:r>
+      <w:r>
+        <w:t xml:space="preserve">to better </w:t>
+      </w:r>
+      <w:r>
+        <w:t>serve the population</w:t>
+      </w:r>
+      <w:r>
+        <w:t>’s transportation requirements as well as</w:t>
+      </w:r>
+      <w:r>
+        <w:t xml:space="preserve"> reduc</w:t>
+      </w:r>
+      <w:r>
+        <w:t>e</w:t>
+      </w:r>
+      <w:r>
+        <w:t xml:space="preserve"> congestions, </w:t>
+      </w:r>
+      <w:r>
+        <w:t xml:space="preserve">optimise </w:t>
+      </w:r>
+      <w:r>
+        <w:t xml:space="preserve">bus lane </w:t>
+      </w:r>
+      <w:r>
+        <w:t>arrangements,</w:t>
+      </w:r>
+      <w:r>
+        <w:t xml:space="preserve"> </w:t>
+      </w:r>
+      <w:r>
+        <w:t xml:space="preserve">and decrease </w:t>
+      </w:r>
+      <w:r>
+        <w:t xml:space="preserve">air </w:t>
+      </w:r>
+      <w:r>
+        <w:t xml:space="preserve">pollution. </w:t>
       </w:r>
     </w:p>
     <w:p>
@@ -145,7 +208,22 @@
         <w:jc w:val="both"/>
       </w:pPr>
       <w:r>
-        <w:t xml:space="preserve">Budapest and most cities transportation need significantly differ based on whether it’s a weekday or weekend. </w:t>
+        <w:t>Budapest’s residents</w:t>
+      </w:r>
+      <w:r>
+        <w:t xml:space="preserve"> have significantly different</w:t>
+      </w:r>
+      <w:r>
+        <w:t xml:space="preserve"> transportation</w:t>
+      </w:r>
+      <w:r>
+        <w:t xml:space="preserve"> needs </w:t>
+      </w:r>
+      <w:r>
+        <w:t>during the weekdays and weekends</w:t>
+      </w:r>
+      <w:r>
+        <w:t xml:space="preserve">. </w:t>
       </w:r>
       <w:r>
         <w:t>T</w:t>
@@ -235,11 +313,16 @@
       <w:r>
         <w:t xml:space="preserve">andas and </w:t>
       </w:r>
+      <w:proofErr w:type="spellStart"/>
       <w:r>
         <w:t>G</w:t>
       </w:r>
       <w:r>
-        <w:t>eopandas can</w:t>
+        <w:t>eopandas</w:t>
+      </w:r>
+      <w:proofErr w:type="spellEnd"/>
+      <w:r>
+        <w:t xml:space="preserve"> can</w:t>
       </w:r>
       <w:r>
         <w:t xml:space="preserve"> be </w:t>
@@ -256,11 +339,16 @@
       <w:r>
         <w:t xml:space="preserve">clustering, </w:t>
       </w:r>
+      <w:proofErr w:type="spellStart"/>
       <w:r>
         <w:t>S</w:t>
       </w:r>
       <w:r>
-        <w:t xml:space="preserve">klearn machine learning </w:t>
+        <w:t>klearn</w:t>
+      </w:r>
+      <w:proofErr w:type="spellEnd"/>
+      <w:r>
+        <w:t xml:space="preserve"> machine learning </w:t>
       </w:r>
       <w:r>
         <w:t xml:space="preserve">library </w:t>
@@ -272,7 +360,15 @@
         <w:t>data visualisations</w:t>
       </w:r>
       <w:r>
-        <w:t xml:space="preserve"> Seaborn, Contextily and Folium </w:t>
+        <w:t xml:space="preserve"> Seaborn, </w:t>
+      </w:r>
+      <w:proofErr w:type="spellStart"/>
+      <w:r>
+        <w:t>Contextily</w:t>
+      </w:r>
+      <w:proofErr w:type="spellEnd"/>
+      <w:r>
+        <w:t xml:space="preserve"> and Folium </w:t>
       </w:r>
       <w:r>
         <w:t xml:space="preserve">packages are </w:t>
@@ -308,6 +404,9 @@
       </w:r>
     </w:p>
     <w:p>
+      <w:pPr>
+        <w:jc w:val="both"/>
+      </w:pPr>
       <w:r>
         <w:t xml:space="preserve">Public transportation is a key component of urban development and planning. In most major cities, significant public spending is allocated towards </w:t>
       </w:r>
@@ -321,10 +420,16 @@
         <w:t>,</w:t>
       </w:r>
       <w:r>
-        <w:t xml:space="preserve"> as they impact the socio-economic development of areas, through providing (or limiting) access to education, employment, healthcare and leisure (</w:t>
-      </w:r>
-      <w:r>
-        <w:t>Deka, D., 2004</w:t>
+        <w:t xml:space="preserve"> as they impact the socio-economic development of areas, through providing (or limiting) access to education, employment, </w:t>
+      </w:r>
+      <w:r>
+        <w:t>healthcare,</w:t>
+      </w:r>
+      <w:r>
+        <w:t xml:space="preserve"> and leisure (</w:t>
+      </w:r>
+      <w:r>
+        <w:t>Deka, 2004</w:t>
       </w:r>
       <w:r>
         <w:t>)</w:t>
@@ -333,13 +438,7 @@
         <w:t xml:space="preserve">. Access to various forms of transportation has long been seen as a source of </w:t>
       </w:r>
       <w:r>
-        <w:t xml:space="preserve">economic </w:t>
-      </w:r>
-      <w:r>
-        <w:t>inequality</w:t>
-      </w:r>
-      <w:r>
-        <w:t xml:space="preserve"> – owning a horse in the middle ages meant you could get further than simply on foot. Today, numerous studies suggest that lower income households are drawn towards</w:t>
+        <w:t>economic. Today, numerous studies suggest that lower income households are drawn towards</w:t>
       </w:r>
       <w:r>
         <w:t xml:space="preserve"> the more impoverished,</w:t>
@@ -360,7 +459,15 @@
         <w:t xml:space="preserve"> and</w:t>
       </w:r>
       <w:r>
-        <w:t xml:space="preserve"> Sonstelie, 1983</w:t>
+        <w:t xml:space="preserve"> </w:t>
+      </w:r>
+      <w:proofErr w:type="spellStart"/>
+      <w:r>
+        <w:t>Sonstelie</w:t>
+      </w:r>
+      <w:proofErr w:type="spellEnd"/>
+      <w:r>
+        <w:t>, 1983</w:t>
       </w:r>
       <w:r>
         <w:t>;</w:t>
@@ -368,14 +475,17 @@
       <w:r>
         <w:t xml:space="preserve"> </w:t>
       </w:r>
-      <w:r>
-        <w:t>Glaeser et al., 2008)</w:t>
+      <w:proofErr w:type="spellStart"/>
+      <w:r>
+        <w:t>Glaeser</w:t>
+      </w:r>
+      <w:proofErr w:type="spellEnd"/>
+      <w:r>
+        <w:t xml:space="preserve"> et al., 2008)</w:t>
       </w:r>
       <w:r>
         <w:t xml:space="preserve">. </w:t>
       </w:r>
-    </w:p>
-    <w:p>
       <w:r>
         <w:t xml:space="preserve">In addition, transportation </w:t>
       </w:r>
@@ -400,113 +510,140 @@
       </w:r>
       <w:proofErr w:type="gramEnd"/>
       <w:r>
-        <w:t xml:space="preserve"> 2013</w:t>
+        <w:t xml:space="preserve"> </w:t>
+      </w:r>
+      <w:r>
+        <w:t>2013</w:t>
       </w:r>
       <w:r>
         <w:t xml:space="preserve">). </w:t>
       </w:r>
       <w:r>
-        <w:t xml:space="preserve">As such, enhancements opportunities in urban transportation planning are highly sought-after, particularly in the developed world, where countries have means for funding such projects. </w:t>
-      </w:r>
-    </w:p>
+        <w:t xml:space="preserve">As such, enhancement opportunities in urban transportation planning are highly sought-after, particularly in the developed world, where countries have means for funding such projects. </w:t>
+      </w:r>
+    </w:p>
+    <w:p/>
     <w:p>
       <w:pPr>
         <w:ind w:firstLine="720"/>
         <w:jc w:val="both"/>
       </w:pPr>
-    </w:p>
-    <w:p>
-      <w:pPr>
-        <w:ind w:firstLine="720"/>
+      <w:r>
+        <w:t xml:space="preserve">There are various modes of transport that define a particular cities urban transportation structure. </w:t>
+      </w:r>
+      <w:r>
+        <w:t>In most cities cars and public busses tend to be the primary form of transportation, however many cities have popular alternatives, such as the underground in London (</w:t>
+      </w:r>
+      <w:r>
+        <w:t>Guo and Wilson, 2011</w:t>
+      </w:r>
+      <w:r>
+        <w:t>), or cycling network in Amsterdam (</w:t>
+      </w:r>
+      <w:r>
+        <w:t xml:space="preserve">Buehler and </w:t>
+      </w:r>
+      <w:proofErr w:type="spellStart"/>
+      <w:r>
+        <w:t>Pucher</w:t>
+      </w:r>
+      <w:proofErr w:type="spellEnd"/>
+      <w:r>
+        <w:t>, 2009</w:t>
+      </w:r>
+      <w:r>
+        <w:t xml:space="preserve">). For Budapest in particular, </w:t>
+      </w:r>
+      <w:r>
+        <w:t xml:space="preserve">the public transportation mix is fairly complex, with numerous metro lines, buses, trams, </w:t>
+      </w:r>
+      <w:r>
+        <w:t>trolleybuses,</w:t>
+      </w:r>
+      <w:r>
+        <w:t xml:space="preserve"> and overground systems collectively operating to sustain the population’s transportation needs. </w:t>
+      </w:r>
+      <w:r>
+        <w:t xml:space="preserve">The following essay will focus on </w:t>
+      </w:r>
+      <w:r>
+        <w:t xml:space="preserve">the </w:t>
+      </w:r>
+      <w:r>
+        <w:t>229</w:t>
+      </w:r>
+      <w:r>
+        <w:t xml:space="preserve"> bus</w:t>
+      </w:r>
+      <w:r>
+        <w:t xml:space="preserve"> services with </w:t>
+      </w:r>
+      <w:r>
+        <w:t>710</w:t>
+      </w:r>
+      <w:r>
+        <w:t xml:space="preserve"> routes</w:t>
+      </w:r>
+      <w:r>
+        <w:t xml:space="preserve"> across Budapest</w:t>
+      </w:r>
+      <w:r>
+        <w:t xml:space="preserve"> and their characteristics. </w:t>
+      </w:r>
+    </w:p>
+    <w:p/>
+    <w:p>
+      <w:pPr>
         <w:jc w:val="both"/>
       </w:pPr>
       <w:r>
-        <w:t xml:space="preserve">There are various modes of transport that define a particular cities urban transportation structure. </w:t>
-      </w:r>
-      <w:r>
-        <w:t>In most cities cars and public busses tend to be the primary form of transportation, however many cities have popular alternatives, such as the underground in London (</w:t>
-      </w:r>
-      <w:r>
-        <w:t>Guo and Wilson, 2011</w:t>
-      </w:r>
-      <w:r>
-        <w:t>), or cycling network in Amsterdam (</w:t>
-      </w:r>
-      <w:r>
-        <w:t>Buehler</w:t>
-      </w:r>
-      <w:r>
-        <w:t xml:space="preserve"> </w:t>
-      </w:r>
-      <w:r>
-        <w:t>and Pucher, 2009</w:t>
-      </w:r>
-      <w:r>
-        <w:t xml:space="preserve">). For Budapest in particular, </w:t>
-      </w:r>
-      <w:r>
-        <w:t xml:space="preserve">the public transportation mix is fairly complex, with numerous metro lines, buses, trams, </w:t>
-      </w:r>
-      <w:r>
-        <w:t>trolleybuses,</w:t>
-      </w:r>
-      <w:r>
-        <w:t xml:space="preserve"> and overground systems collectively operating to sustain the population’s transportation needs. </w:t>
-      </w:r>
-      <w:r>
-        <w:t xml:space="preserve">The following essay will focus on </w:t>
-      </w:r>
-      <w:r>
-        <w:t xml:space="preserve">the </w:t>
-      </w:r>
-      <w:r>
-        <w:t>229</w:t>
-      </w:r>
-      <w:r>
-        <w:t xml:space="preserve"> bus</w:t>
-      </w:r>
-      <w:r>
-        <w:t xml:space="preserve"> services with </w:t>
-      </w:r>
-      <w:r>
-        <w:t>710</w:t>
-      </w:r>
-      <w:r>
-        <w:t xml:space="preserve"> routes</w:t>
-      </w:r>
-      <w:r>
-        <w:t xml:space="preserve"> across Budapest</w:t>
-      </w:r>
-      <w:r>
-        <w:t xml:space="preserve"> and their characteristics. </w:t>
-      </w:r>
-    </w:p>
-    <w:p/>
-    <w:p>
+        <w:t xml:space="preserve">This analysis will </w:t>
+      </w:r>
+      <w:r>
+        <w:t>only use GTFS feed data. GTFS is becoming more and more accessible across the world. The larges</w:t>
+      </w:r>
+      <w:r>
+        <w:t>t</w:t>
+      </w:r>
+      <w:r>
+        <w:t xml:space="preserve"> data store can be found on transitfeeds.com</w:t>
+      </w:r>
+      <w:r>
+        <w:t>, w</w:t>
+      </w:r>
+      <w:r>
+        <w:t xml:space="preserve">ith currently 677 </w:t>
+      </w:r>
       <w:r>
         <w:lastRenderedPageBreak/>
-        <w:t xml:space="preserve">This analysis will </w:t>
-      </w:r>
-      <w:r>
-        <w:t>only use GTFS feed data. GTFS is becoming more and more accessible across the world. The larges data store can be found on transitfeeds.com</w:t>
-      </w:r>
-      <w:r>
-        <w:t>, w</w:t>
-      </w:r>
-      <w:r>
-        <w:t xml:space="preserve">ith currently 677 location’s GTFS feed provided by 1327 provider. Analysing and understanding </w:t>
+        <w:t xml:space="preserve">location’s GTFS feed provided by 1327 provider. Analysing and understanding </w:t>
       </w:r>
       <w:r>
         <w:t>these feeds</w:t>
       </w:r>
       <w:r>
-        <w:t xml:space="preserve"> lead to better understand</w:t>
-      </w:r>
-      <w:r>
-        <w:t xml:space="preserve"> </w:t>
-      </w:r>
-      <w:r>
-        <w:t>the transit of cities and can provide improvement opportunities</w:t>
+        <w:t xml:space="preserve"> </w:t>
+      </w:r>
+      <w:r>
+        <w:t xml:space="preserve">could </w:t>
+      </w:r>
+      <w:r>
+        <w:t>enhance our</w:t>
+      </w:r>
+      <w:r>
+        <w:t xml:space="preserve"> understand</w:t>
+      </w:r>
+      <w:r>
+        <w:t>ing</w:t>
+      </w:r>
+      <w:r>
+        <w:t xml:space="preserve"> </w:t>
+      </w:r>
+      <w:r>
+        <w:t xml:space="preserve">the transit of cities and </w:t>
+      </w:r>
+      <w:r>
+        <w:t xml:space="preserve">enhance public transport network schedules. </w:t>
       </w:r>
     </w:p>
     <w:p/>
@@ -528,21 +665,21 @@
     <w:p/>
     <w:p>
       <w:r>
-        <w:t>R1: What are the key components of Budapest’s public transportation mix?</w:t>
-      </w:r>
-    </w:p>
-    <w:p>
-      <w:r>
-        <w:t xml:space="preserve">R2: </w:t>
-      </w:r>
-      <w:r>
-        <w:t xml:space="preserve">How can we categories </w:t>
-      </w:r>
-      <w:r>
-        <w:t>Budapest public bus route system based on key variables?</w:t>
-      </w:r>
-    </w:p>
-    <w:p/>
+        <w:t xml:space="preserve">How can we use clustering methods on Budapest's public bus network </w:t>
+      </w:r>
+      <w:r>
+        <w:t>schedule</w:t>
+      </w:r>
+      <w:r>
+        <w:t xml:space="preserve"> to identify </w:t>
+      </w:r>
+      <w:r>
+        <w:t>improvement</w:t>
+      </w:r>
+      <w:r>
+        <w:t xml:space="preserve"> solutions on the city's transportation system?</w:t>
+      </w:r>
+    </w:p>
     <w:p/>
     <w:p>
       <w:pPr>
@@ -584,7 +721,13 @@
         <w:t xml:space="preserve"> of </w:t>
       </w:r>
       <w:r>
-        <w:t xml:space="preserve">public transport schedule. </w:t>
+        <w:t>public transport schedule</w:t>
+      </w:r>
+      <w:r>
+        <w:t>s</w:t>
+      </w:r>
+      <w:r>
+        <w:t xml:space="preserve">. </w:t>
       </w:r>
       <w:r>
         <w:t>This dataset w</w:t>
@@ -608,7 +751,36 @@
         <w:t>sportation</w:t>
       </w:r>
       <w:r>
-        <w:t xml:space="preserve"> schedule. </w:t>
+        <w:t xml:space="preserve"> schedule</w:t>
+      </w:r>
+      <w:r>
+        <w:t>,</w:t>
+      </w:r>
+      <w:r>
+        <w:t xml:space="preserve"> as </w:t>
+      </w:r>
+      <w:r>
+        <w:t xml:space="preserve">the schedules were published in October 2020, when there were no </w:t>
+      </w:r>
+      <w:proofErr w:type="spellStart"/>
+      <w:r>
+        <w:t>Covid</w:t>
+      </w:r>
+      <w:proofErr w:type="spellEnd"/>
+      <w:r>
+        <w:t xml:space="preserve"> related restrictions in</w:t>
+      </w:r>
+      <w:r>
+        <w:t xml:space="preserve"> </w:t>
+      </w:r>
+      <w:r>
+        <w:t>Budapest</w:t>
+      </w:r>
+      <w:r>
+        <w:t>.</w:t>
+      </w:r>
+      <w:r>
+        <w:t xml:space="preserve"> </w:t>
       </w:r>
       <w:r>
         <w:t xml:space="preserve">According to </w:t>
@@ -626,7 +798,19 @@
         <w:t xml:space="preserve">generally </w:t>
       </w:r>
       <w:r>
-        <w:t xml:space="preserve">the same day of the weeks has essentially the same </w:t>
+        <w:t>the same day</w:t>
+      </w:r>
+      <w:r>
+        <w:t>s</w:t>
+      </w:r>
+      <w:r>
+        <w:t xml:space="preserve"> of the weeks ha</w:t>
+      </w:r>
+      <w:r>
+        <w:t>ve</w:t>
+      </w:r>
+      <w:r>
+        <w:t xml:space="preserve"> essentially the same </w:t>
       </w:r>
       <w:r>
         <w:t>routes</w:t>
@@ -635,13 +819,29 @@
         <w:t xml:space="preserve"> and timetable</w:t>
       </w:r>
       <w:r>
-        <w:t xml:space="preserve"> planned</w:t>
-      </w:r>
-      <w:r>
-        <w:t xml:space="preserve"> for</w:t>
-      </w:r>
-      <w:r>
-        <w:t>. For memory efficiency reasons, the busiest week</w:t>
+        <w:t>s</w:t>
+      </w:r>
+      <w:r>
+        <w:t xml:space="preserve">. </w:t>
+      </w:r>
+    </w:p>
+    <w:p>
+      <w:pPr>
+        <w:jc w:val="both"/>
+      </w:pPr>
+    </w:p>
+    <w:p>
+      <w:pPr>
+        <w:jc w:val="both"/>
+      </w:pPr>
+      <w:r>
+        <w:t>For</w:t>
+      </w:r>
+      <w:r>
+        <w:t xml:space="preserve"> computer</w:t>
+      </w:r>
+      <w:r>
+        <w:t xml:space="preserve"> memory efficiency reasons, the busiest week</w:t>
       </w:r>
       <w:r>
         <w:t xml:space="preserve">end (Saturday or Sunday) and the busiest </w:t>
@@ -669,11 +869,22 @@
       <w:pPr>
         <w:jc w:val="both"/>
       </w:pPr>
+    </w:p>
+    <w:p>
+      <w:pPr>
+        <w:jc w:val="both"/>
+      </w:pPr>
       <w:r>
         <w:t xml:space="preserve">This workpaper will </w:t>
       </w:r>
       <w:r>
-        <w:t xml:space="preserve">provided </w:t>
+        <w:t>provid</w:t>
+      </w:r>
+      <w:r>
+        <w:t>e</w:t>
+      </w:r>
+      <w:r>
+        <w:t xml:space="preserve"> </w:t>
       </w:r>
       <w:r>
         <w:t xml:space="preserve">step-by-step instructions </w:t>
@@ -682,13 +893,25 @@
         <w:t xml:space="preserve">from reading the raw data, </w:t>
       </w:r>
       <w:r>
-        <w:t>cleaning and preparing it</w:t>
-      </w:r>
-      <w:r>
-        <w:t xml:space="preserve"> </w:t>
-      </w:r>
-      <w:r>
-        <w:t xml:space="preserve">to </w:t>
+        <w:t xml:space="preserve">cleaning </w:t>
+      </w:r>
+      <w:r>
+        <w:t>as well as</w:t>
+      </w:r>
+      <w:r>
+        <w:t xml:space="preserve"> prepar</w:t>
+      </w:r>
+      <w:r>
+        <w:t>ations</w:t>
+      </w:r>
+      <w:r>
+        <w:t xml:space="preserve"> </w:t>
+      </w:r>
+      <w:r>
+        <w:t>for</w:t>
+      </w:r>
+      <w:r>
+        <w:t xml:space="preserve"> </w:t>
       </w:r>
       <w:r>
         <w:t>t</w:t>
@@ -703,13 +926,13 @@
         <w:t xml:space="preserve">bus route clustering. </w:t>
       </w:r>
       <w:r>
-        <w:t>The explanatory analysis will be aim</w:t>
-      </w:r>
-      <w:r>
-        <w:t>ed</w:t>
-      </w:r>
-      <w:r>
-        <w:t xml:space="preserve"> to </w:t>
+        <w:t>The explanatory analysis wil</w:t>
+      </w:r>
+      <w:r>
+        <w:t>l</w:t>
+      </w:r>
+      <w:r>
+        <w:t xml:space="preserve"> </w:t>
       </w:r>
       <w:r>
         <w:t>showcase</w:t>
@@ -733,12 +956,15 @@
         <w:t xml:space="preserve">can be gathered from the rich GTFS file format. </w:t>
       </w:r>
       <w:r>
-        <w:t>Apart from</w:t>
+        <w:t>In addition to</w:t>
       </w:r>
       <w:r>
         <w:t xml:space="preserve"> highlight</w:t>
       </w:r>
       <w:r>
+        <w:t>ing</w:t>
+      </w:r>
+      <w:r>
         <w:t xml:space="preserve"> the general </w:t>
       </w:r>
       <w:r>
@@ -751,10 +977,19 @@
         <w:t xml:space="preserve"> public transport data</w:t>
       </w:r>
       <w:r>
-        <w:t>, we wish t</w:t>
-      </w:r>
-      <w:r>
-        <w:t xml:space="preserve">o gain more understanding </w:t>
+        <w:t>, we</w:t>
+      </w:r>
+      <w:r>
+        <w:t xml:space="preserve"> will also</w:t>
+      </w:r>
+      <w:r>
+        <w:t xml:space="preserve"> gain </w:t>
+      </w:r>
+      <w:r>
+        <w:t>a better</w:t>
+      </w:r>
+      <w:r>
+        <w:t xml:space="preserve"> understanding </w:t>
       </w:r>
       <w:r>
         <w:t>of Budapest</w:t>
@@ -775,7 +1010,19 @@
         <w:t xml:space="preserve"> </w:t>
       </w:r>
       <w:r>
-        <w:t xml:space="preserve">The workpaper also written with the aim of reusability whether </w:t>
+        <w:t>Finally, this workpaper was specifically designed</w:t>
+      </w:r>
+      <w:r>
+        <w:t xml:space="preserve"> to facilitate further research</w:t>
+      </w:r>
+      <w:r>
+        <w:t xml:space="preserve">, </w:t>
+      </w:r>
+      <w:r>
+        <w:t xml:space="preserve">outside of the scope of this essay, </w:t>
+      </w:r>
+      <w:r>
+        <w:t xml:space="preserve">for example by </w:t>
       </w:r>
       <w:r>
         <w:t xml:space="preserve">using another </w:t>
@@ -784,10 +1031,31 @@
         <w:t>month</w:t>
       </w:r>
       <w:r>
-        <w:t xml:space="preserve"> of Budapest GTFS data or </w:t>
-      </w:r>
-      <w:r>
-        <w:t xml:space="preserve">use a different cities GTFS dataset. </w:t>
+        <w:t xml:space="preserve"> of Budapest</w:t>
+      </w:r>
+      <w:r>
+        <w:t>’s</w:t>
+      </w:r>
+      <w:r>
+        <w:t xml:space="preserve"> GTFS data or </w:t>
+      </w:r>
+      <w:r>
+        <w:t xml:space="preserve">through </w:t>
+      </w:r>
+      <w:r>
+        <w:t>us</w:t>
+      </w:r>
+      <w:r>
+        <w:t>ing</w:t>
+      </w:r>
+      <w:r>
+        <w:t xml:space="preserve"> a different cit</w:t>
+      </w:r>
+      <w:r>
+        <w:t>y’s</w:t>
+      </w:r>
+      <w:r>
+        <w:t xml:space="preserve"> GTFS dataset. </w:t>
       </w:r>
       <w:r>
         <w:t xml:space="preserve"> </w:t>
@@ -797,20 +1065,19 @@
       <w:pPr>
         <w:jc w:val="both"/>
       </w:pPr>
+    </w:p>
+    <w:p>
+      <w:pPr>
+        <w:jc w:val="both"/>
+      </w:pPr>
       <w:r>
         <w:t>T</w:t>
       </w:r>
       <w:r>
-        <w:t>his analysis will be using GTFS</w:t>
-      </w:r>
-      <w:r>
-        <w:t xml:space="preserve"> (</w:t>
-      </w:r>
-      <w:r>
-        <w:t>General Transit Feed Specification</w:t>
-      </w:r>
-      <w:r>
-        <w:t>)</w:t>
+        <w:t>his analysis will be using</w:t>
+      </w:r>
+      <w:r>
+        <w:t xml:space="preserve"> GTFS</w:t>
       </w:r>
       <w:r>
         <w:t xml:space="preserve"> Static</w:t>
@@ -822,25 +1089,42 @@
         <w:t xml:space="preserve"> of GTFS</w:t>
       </w:r>
       <w:r>
+        <w:t>.</w:t>
+      </w:r>
+      <w:r>
+        <w:t xml:space="preserve"> </w:t>
+      </w:r>
+      <w:r>
+        <w:t>GTFS</w:t>
+      </w:r>
+      <w:r>
+        <w:t xml:space="preserve"> contains multiple txt files which has </w:t>
+      </w:r>
+      <w:r>
+        <w:t xml:space="preserve">complex </w:t>
+      </w:r>
+      <w:r>
+        <w:t>relationships</w:t>
+      </w:r>
+      <w:r>
+        <w:t>, see chart below</w:t>
+      </w:r>
+      <w:r>
         <w:t xml:space="preserve">. </w:t>
       </w:r>
       <w:r>
-        <w:t xml:space="preserve"> </w:t>
-      </w:r>
-      <w:r>
-        <w:t>GTFS</w:t>
-      </w:r>
-      <w:r>
-        <w:t xml:space="preserve"> contains multiple txt files which has </w:t>
-      </w:r>
-      <w:r>
-        <w:t xml:space="preserve">complex relational </w:t>
-      </w:r>
-      <w:r>
-        <w:t xml:space="preserve">relationships. </w:t>
-      </w:r>
-      <w:r>
-        <w:t xml:space="preserve">In the case of BKK </w:t>
+        <w:t xml:space="preserve">In the case of </w:t>
+      </w:r>
+      <w:proofErr w:type="gramStart"/>
+      <w:r>
+        <w:t>B</w:t>
+      </w:r>
+      <w:r>
+        <w:t>udapest</w:t>
+      </w:r>
+      <w:proofErr w:type="gramEnd"/>
+      <w:r>
+        <w:t xml:space="preserve"> </w:t>
       </w:r>
       <w:r>
         <w:t>it contains the following files:</w:t>
@@ -1119,8 +1403,13 @@
       <w:r>
         <w:t>(</w:t>
       </w:r>
-      <w:r>
-        <w:t>Kunama et al., 2017)</w:t>
+      <w:proofErr w:type="spellStart"/>
+      <w:r>
+        <w:t>Kunama</w:t>
+      </w:r>
+      <w:proofErr w:type="spellEnd"/>
+      <w:r>
+        <w:t xml:space="preserve"> et al., 2017)</w:t>
       </w:r>
     </w:p>
     <w:p>
@@ -1128,6 +1417,7 @@
         <w:jc w:val="both"/>
       </w:pPr>
       <w:r>
+        <w:lastRenderedPageBreak/>
         <w:t xml:space="preserve">The relationship among the tables </w:t>
       </w:r>
       <w:r>
@@ -1148,7 +1438,6 @@
         <w:rPr>
           <w:noProof/>
         </w:rPr>
-        <w:lastRenderedPageBreak/>
         <w:drawing>
           <wp:inline distT="0" distB="0" distL="0" distR="0" wp14:anchorId="4959D6A6" wp14:editId="4813D036">
             <wp:extent cx="4839286" cy="2829938"/>
@@ -1219,8 +1508,13 @@
         </w:rPr>
         <w:t xml:space="preserve"> </w:t>
       </w:r>
-      <w:r>
-        <w:t>Prommaharaj et al., 2020)</w:t>
+      <w:proofErr w:type="spellStart"/>
+      <w:r>
+        <w:t>Prommaharaj</w:t>
+      </w:r>
+      <w:proofErr w:type="spellEnd"/>
+      <w:r>
+        <w:t xml:space="preserve"> et al., 2020)</w:t>
       </w:r>
     </w:p>
     <w:p>
@@ -1272,15 +1566,32 @@
         <w:t>data</w:t>
       </w:r>
       <w:r>
-        <w:t xml:space="preserve"> feed into it</w:t>
-      </w:r>
-      <w:r>
-        <w:t>. (Allahyari et al., 2017)</w:t>
+        <w:t xml:space="preserve"> f</w:t>
+      </w:r>
+      <w:r>
+        <w:t>ed</w:t>
+      </w:r>
+      <w:r>
+        <w:t xml:space="preserve"> into it</w:t>
+      </w:r>
+      <w:r>
+        <w:t>. (</w:t>
+      </w:r>
+      <w:proofErr w:type="spellStart"/>
+      <w:r>
+        <w:t>Allahyari</w:t>
+      </w:r>
+      <w:proofErr w:type="spellEnd"/>
+      <w:r>
+        <w:t xml:space="preserve"> et al., 2017)</w:t>
       </w:r>
       <w:r>
         <w:t xml:space="preserve">. No training dataset </w:t>
       </w:r>
       <w:r>
+        <w:t xml:space="preserve">is </w:t>
+      </w:r>
+      <w:r>
         <w:t>required,</w:t>
       </w:r>
       <w:r>
@@ -1311,7 +1622,13 @@
         <w:t>following numerical</w:t>
       </w:r>
       <w:r>
-        <w:t xml:space="preserve"> attribute will be calculated in order to create the clusters</w:t>
+        <w:t xml:space="preserve"> attribute</w:t>
+      </w:r>
+      <w:r>
+        <w:t>s</w:t>
+      </w:r>
+      <w:r>
+        <w:t xml:space="preserve"> will be calculated in order to create the clusters</w:t>
       </w:r>
       <w:r>
         <w:t>:</w:t>
@@ -1414,18 +1731,27 @@
         <w:t>ethod</w:t>
       </w:r>
       <w:r>
-        <w:t xml:space="preserve">. Elbow Method is a popular </w:t>
-      </w:r>
-      <w:r>
-        <w:t xml:space="preserve">test </w:t>
+        <w:t xml:space="preserve">. </w:t>
+      </w:r>
+      <w:r>
+        <w:t xml:space="preserve">The </w:t>
+      </w:r>
+      <w:r>
+        <w:t xml:space="preserve">Elbow Method is a popular </w:t>
+      </w:r>
+      <w:r>
+        <w:t>test</w:t>
+      </w:r>
+      <w:r>
+        <w:t xml:space="preserve"> </w:t>
+      </w:r>
+      <w:r>
+        <w:t xml:space="preserve">performed </w:t>
       </w:r>
       <w:r>
         <w:t xml:space="preserve">to </w:t>
       </w:r>
       <w:r>
-        <w:t xml:space="preserve">conduct to </w:t>
-      </w:r>
-      <w:r>
         <w:t xml:space="preserve">identify the appropriate number of clusters that the data requires. </w:t>
       </w:r>
     </w:p>
@@ -1577,16 +1903,8 @@
         <w:rPr>
           <w:color w:val="AEAAAA" w:themeColor="background2" w:themeShade="BF"/>
         </w:rPr>
-        <w:t xml:space="preserve">Visualise a </w:t>
-      </w:r>
-      <w:proofErr w:type="gramStart"/>
-      <w:r>
-        <w:rPr>
-          <w:color w:val="AEAAAA" w:themeColor="background2" w:themeShade="BF"/>
-        </w:rPr>
-        <w:t>daily changes of the public transport traffic</w:t>
-      </w:r>
-      <w:proofErr w:type="gramEnd"/>
+        <w:t>Visualise a daily changes of the public transport traffic</w:t>
+      </w:r>
     </w:p>
     <w:p>
       <w:pPr>
@@ -1653,40 +1971,74 @@
         <w:t xml:space="preserve">tes </w:t>
       </w:r>
       <w:r>
-        <w:t>for reaching/connecting more habitant</w:t>
+        <w:t>which</w:t>
+      </w:r>
+      <w:r>
+        <w:t xml:space="preserve"> </w:t>
+      </w:r>
+      <w:r>
+        <w:t xml:space="preserve">connect the core transportation hubs </w:t>
+      </w:r>
+      <w:r>
+        <w:t xml:space="preserve">of the </w:t>
+      </w:r>
+      <w:r>
+        <w:t>inner-</w:t>
+      </w:r>
+      <w:r>
+        <w:t>city rather</w:t>
+      </w:r>
+      <w:r>
+        <w:t xml:space="preserve"> than </w:t>
+      </w:r>
+      <w:r>
+        <w:t>provid</w:t>
+      </w:r>
+      <w:r>
+        <w:t>e</w:t>
+      </w:r>
+      <w:r>
+        <w:t xml:space="preserve"> quick commuting solutions</w:t>
+      </w:r>
+      <w:r>
+        <w:t xml:space="preserve"> into</w:t>
+      </w:r>
+      <w:r>
+        <w:t>/</w:t>
+      </w:r>
+      <w:r>
+        <w:t xml:space="preserve">from the </w:t>
+      </w:r>
+      <w:r>
+        <w:t>city centre</w:t>
+      </w:r>
+      <w:r>
+        <w:t xml:space="preserve">. </w:t>
+      </w:r>
+      <w:r>
+        <w:t xml:space="preserve">The map </w:t>
+      </w:r>
+      <w:r>
+        <w:t xml:space="preserve">below </w:t>
+      </w:r>
+      <w:r>
+        <w:lastRenderedPageBreak/>
+        <w:t>show</w:t>
       </w:r>
       <w:r>
         <w:t>s</w:t>
       </w:r>
       <w:r>
-        <w:t xml:space="preserve"> of the </w:t>
-      </w:r>
-      <w:r>
-        <w:t>city rather</w:t>
-      </w:r>
-      <w:r>
-        <w:t xml:space="preserve"> than </w:t>
-      </w:r>
-      <w:r>
-        <w:t xml:space="preserve">providing quick commuting solutions. </w:t>
-      </w:r>
-      <w:r>
-        <w:t xml:space="preserve">The map </w:t>
-      </w:r>
-      <w:r>
-        <w:t xml:space="preserve">below </w:t>
-      </w:r>
-      <w:r>
-        <w:t>show</w:t>
+        <w:t xml:space="preserve"> that this cluster </w:t>
+      </w:r>
+      <w:r>
+        <w:t>cover</w:t>
       </w:r>
       <w:r>
         <w:t>s</w:t>
       </w:r>
       <w:r>
-        <w:t xml:space="preserve"> that this cluster </w:t>
-      </w:r>
-      <w:r>
-        <w:t xml:space="preserve">covering most of the city </w:t>
+        <w:t xml:space="preserve"> most of the city </w:t>
       </w:r>
       <w:r>
         <w:t xml:space="preserve">with a high density </w:t>
@@ -1698,7 +2050,13 @@
         <w:t xml:space="preserve"> Inner Budapest and c</w:t>
       </w:r>
       <w:r>
-        <w:t xml:space="preserve">ertain north suburb area. </w:t>
+        <w:t>ertain north suburb area</w:t>
+      </w:r>
+      <w:r>
+        <w:t>s</w:t>
+      </w:r>
+      <w:r>
+        <w:t xml:space="preserve">. </w:t>
       </w:r>
     </w:p>
     <w:p>
@@ -1714,7 +2072,6 @@
           <w:b/>
           <w:bCs/>
         </w:rPr>
-        <w:lastRenderedPageBreak/>
         <w:t>Cluster 1:</w:t>
       </w:r>
       <w:r>
@@ -1724,10 +2081,21 @@
         <w:t xml:space="preserve">the category </w:t>
       </w:r>
       <w:r>
-        <w:t xml:space="preserve">the </w:t>
-      </w:r>
-      <w:r>
-        <w:t xml:space="preserve">contains the most frequent bus schedules (count_trips) with </w:t>
+        <w:t>that</w:t>
+      </w:r>
+      <w:r>
+        <w:t xml:space="preserve"> </w:t>
+      </w:r>
+      <w:r>
+        <w:t>contains the most frequent bus schedules (</w:t>
+      </w:r>
+      <w:proofErr w:type="spellStart"/>
+      <w:r>
+        <w:t>count_trips</w:t>
+      </w:r>
+      <w:proofErr w:type="spellEnd"/>
+      <w:r>
+        <w:t xml:space="preserve">) with </w:t>
       </w:r>
       <w:r>
         <w:t xml:space="preserve">95.7 average trips per day. </w:t>
@@ -1739,7 +2107,13 @@
         <w:t>transits</w:t>
       </w:r>
       <w:r>
-        <w:t xml:space="preserve"> slightly faster and has fewer stops on average than </w:t>
+        <w:t xml:space="preserve"> slightly faster</w:t>
+      </w:r>
+      <w:r>
+        <w:t xml:space="preserve"> than Cluster 0</w:t>
+      </w:r>
+      <w:r>
+        <w:t xml:space="preserve"> and has fewer stops on average than </w:t>
       </w:r>
       <w:r>
         <w:t xml:space="preserve">Cluster 0. </w:t>
@@ -1751,10 +2125,25 @@
         <w:t>1 consist</w:t>
       </w:r>
       <w:r>
-        <w:t xml:space="preserve"> the essential bus routes for the city’s population </w:t>
-      </w:r>
-      <w:r>
-        <w:t xml:space="preserve">crossing the Danube bridges regularly connecting the two part of the city Buda and Pest.  </w:t>
+        <w:t>s</w:t>
+      </w:r>
+      <w:r>
+        <w:t xml:space="preserve"> </w:t>
+      </w:r>
+      <w:r>
+        <w:t xml:space="preserve">of </w:t>
+      </w:r>
+      <w:r>
+        <w:t xml:space="preserve">the essential bus routes for the city’s population </w:t>
+      </w:r>
+      <w:r>
+        <w:t>crossing the Danube bridges connecting the two part</w:t>
+      </w:r>
+      <w:r>
+        <w:t>s</w:t>
+      </w:r>
+      <w:r>
+        <w:t xml:space="preserve"> of the city Buda and Pest.  </w:t>
       </w:r>
     </w:p>
     <w:p>
@@ -1798,7 +2187,13 @@
         <w:t xml:space="preserve">with only 9.7 trips per day. </w:t>
       </w:r>
       <w:r>
-        <w:t>A lot of these routes are the nigh bus route</w:t>
+        <w:t>A lot of these routes are the nigh</w:t>
+      </w:r>
+      <w:r>
+        <w:t>t</w:t>
+      </w:r>
+      <w:r>
+        <w:t xml:space="preserve"> bus route</w:t>
       </w:r>
       <w:r>
         <w:t>s</w:t>
@@ -1807,19 +2202,28 @@
         <w:t xml:space="preserve">, </w:t>
       </w:r>
       <w:r>
-        <w:t>they</w:t>
-      </w:r>
-      <w:r>
-        <w:t xml:space="preserve"> cover most of the main squares and streets of the city</w:t>
-      </w:r>
-      <w:r>
-        <w:t xml:space="preserve"> with low stop density and higher speed </w:t>
-      </w:r>
-      <w:r>
-        <w:t>with</w:t>
+        <w:t xml:space="preserve">with low stop density and higher speed </w:t>
+      </w:r>
+      <w:r>
+        <w:t>due to</w:t>
       </w:r>
       <w:r>
         <w:t xml:space="preserve"> the lack of traffic at night</w:t>
+      </w:r>
+      <w:r>
+        <w:t>.</w:t>
+      </w:r>
+      <w:r>
+        <w:t xml:space="preserve"> This Cluster</w:t>
+      </w:r>
+      <w:r>
+        <w:t xml:space="preserve"> cover</w:t>
+      </w:r>
+      <w:r>
+        <w:t>s</w:t>
+      </w:r>
+      <w:r>
+        <w:t xml:space="preserve"> most of the main squares and streets of the city</w:t>
       </w:r>
       <w:r>
         <w:t>.</w:t>
@@ -1850,37 +2254,91 @@
         <w:t>fast</w:t>
       </w:r>
       <w:r>
-        <w:t xml:space="preserve"> buses with the aim of </w:t>
-      </w:r>
-      <w:r>
-        <w:t>take long distance with higher speed</w:t>
-      </w:r>
-      <w:r>
-        <w:t xml:space="preserve"> which requires low stop density.</w:t>
-      </w:r>
-      <w:r>
-        <w:t xml:space="preserve"> These routes are </w:t>
-      </w:r>
-      <w:r>
-        <w:t>help</w:t>
-      </w:r>
-      <w:r>
-        <w:t>ing</w:t>
-      </w:r>
-      <w:r>
-        <w:t xml:space="preserve"> commuters to get to the city centre from the suburbs</w:t>
-      </w:r>
-      <w:r>
-        <w:t xml:space="preserve"> and also contains the bus 200E which connects the </w:t>
-      </w:r>
-      <w:r>
-        <w:t xml:space="preserve">city </w:t>
+        <w:t>est</w:t>
+      </w:r>
+      <w:r>
+        <w:t xml:space="preserve"> bus</w:t>
+      </w:r>
+      <w:r>
+        <w:t xml:space="preserve"> </w:t>
+      </w:r>
+      <w:r>
+        <w:t xml:space="preserve">routes, </w:t>
+      </w:r>
+      <w:r>
+        <w:t>providing longer-distance commutes to</w:t>
+      </w:r>
+      <w:r>
+        <w:t>-</w:t>
+      </w:r>
+      <w:r>
+        <w:t>and from the outer-cities</w:t>
+      </w:r>
+      <w:r>
+        <w:t>/suburbs. These busses are able to travel at</w:t>
+      </w:r>
+      <w:r>
+        <w:t xml:space="preserve"> higher speed</w:t>
+      </w:r>
+      <w:r>
+        <w:t xml:space="preserve"> </w:t>
+      </w:r>
+      <w:r>
+        <w:t>due to the</w:t>
+      </w:r>
+      <w:r>
+        <w:t xml:space="preserve"> low stop density.</w:t>
+      </w:r>
+      <w:r>
+        <w:t xml:space="preserve"> </w:t>
+      </w:r>
+      <w:r>
+        <w:t xml:space="preserve">Based on the map, these routes only reach the edges of the city-centres, </w:t>
+      </w:r>
+      <w:r>
+        <w:t xml:space="preserve">where commuters </w:t>
+      </w:r>
+      <w:r>
+        <w:t xml:space="preserve">are likely to change transportation lines to reach their final destinations. These routes are designed to </w:t>
+      </w:r>
+      <w:r>
+        <w:t>avoid congested roads (</w:t>
+      </w:r>
+      <w:r>
+        <w:t xml:space="preserve">such as bridges) and take fewer stops between </w:t>
+      </w:r>
+      <w:r>
+        <w:t xml:space="preserve">their destinations. </w:t>
+      </w:r>
+      <w:r>
+        <w:t>For example, this cluster contains</w:t>
+      </w:r>
+      <w:r>
+        <w:t xml:space="preserve"> bus 200E which connects the </w:t>
+      </w:r>
+      <w:r>
+        <w:t>city</w:t>
+      </w:r>
+      <w:r>
+        <w:t xml:space="preserve"> centre</w:t>
+      </w:r>
+      <w:r>
+        <w:t xml:space="preserve"> </w:t>
       </w:r>
       <w:r>
         <w:t>with</w:t>
       </w:r>
       <w:r>
-        <w:t xml:space="preserve"> the </w:t>
+        <w:t xml:space="preserve"> </w:t>
+      </w:r>
+      <w:r>
+        <w:t>Budapest</w:t>
+      </w:r>
+      <w:r>
+        <w:t xml:space="preserve"> </w:t>
+      </w:r>
+      <w:r>
+        <w:t xml:space="preserve">Liszt Ferenc </w:t>
       </w:r>
       <w:r>
         <w:t xml:space="preserve">international </w:t>
@@ -1907,24 +2365,425 @@
       <w:r>
         <w:t xml:space="preserve"> clusters resulted similar outcome</w:t>
       </w:r>
+    </w:p>
+    <w:p/>
+    <w:p>
+      <w:r>
+        <w:t xml:space="preserve">Similar characteristics of the cluster categories </w:t>
+      </w:r>
+      <w:r>
+        <w:t>can</w:t>
+      </w:r>
+      <w:r>
+        <w:t xml:space="preserve"> be observed for the weekend travel schedules. </w:t>
+      </w:r>
+      <w:r>
+        <w:t xml:space="preserve">Slight differences are the distribution of routes in the 4 clusters as there are far </w:t>
+      </w:r>
+      <w:r>
+        <w:t xml:space="preserve">fewer ‘commuter’ fast routes connecting the suburbs to the city. In addition, all weekend clusters have higher average speed attributes within each cluster, which can be due to the decreased </w:t>
+      </w:r>
+      <w:r>
+        <w:t xml:space="preserve">automobile traffic. </w:t>
+      </w:r>
+    </w:p>
+    <w:p/>
+    <w:p/>
+    <w:p>
+      <w:r>
+        <w:t>6. Discussion and Conclusion</w:t>
+      </w:r>
+    </w:p>
+    <w:p/>
+    <w:p>
+      <w:pPr>
+        <w:ind w:firstLine="720"/>
+        <w:jc w:val="both"/>
+      </w:pPr>
+      <w:r>
+        <w:t>Our analysis has focused on exploring the different public transportation modes of Budapest</w:t>
+      </w:r>
+      <w:r>
+        <w:t xml:space="preserve"> in order to </w:t>
+      </w:r>
+      <w:r>
+        <w:t>be utilised for city</w:t>
+      </w:r>
+      <w:r>
+        <w:t>-</w:t>
+      </w:r>
+      <w:r>
+        <w:t>planning decision</w:t>
+      </w:r>
+      <w:r>
+        <w:t xml:space="preserve"> </w:t>
+      </w:r>
+      <w:r>
+        <w:t xml:space="preserve">making. </w:t>
+      </w:r>
+      <w:r>
+        <w:t>T</w:t>
+      </w:r>
+      <w:r>
+        <w:t xml:space="preserve">here are </w:t>
+      </w:r>
+      <w:r>
+        <w:t>a variety of ways in which the above</w:t>
+      </w:r>
+      <w:r>
+        <w:t xml:space="preserve"> analysis and</w:t>
+      </w:r>
+      <w:r>
+        <w:t xml:space="preserve"> defined clusters can be interpreted</w:t>
+      </w:r>
+      <w:r>
+        <w:t>.</w:t>
+      </w:r>
+      <w:r>
+        <w:t xml:space="preserve"> A</w:t>
+      </w:r>
+      <w:r>
+        <w:t>s a part of the exploratory analysis, we have revealed the ‘pulse’ of the city, visualising the peak hours of an average weekday. These visualisations highlight which parts of the city are more active throughout the day, which can be used to facilitate congestion management analysis.</w:t>
+      </w:r>
+      <w:r>
+        <w:t xml:space="preserve"> </w:t>
+      </w:r>
+      <w:r>
+        <w:t>In addition, t</w:t>
+      </w:r>
+      <w:r>
+        <w:t xml:space="preserve">he comparison between weekday and weekend data has revealed the difference in distribution of public transport activity between workdays and non-workdays, highlighting the essential differences in the public’s use of these transport systems at various points in the week. </w:t>
+      </w:r>
+    </w:p>
+    <w:p>
+      <w:pPr>
+        <w:ind w:firstLine="720"/>
+        <w:jc w:val="both"/>
+      </w:pPr>
+    </w:p>
+    <w:p>
+      <w:pPr>
+        <w:ind w:firstLine="720"/>
+        <w:jc w:val="both"/>
+      </w:pPr>
+      <w:r>
+        <w:t>T</w:t>
+      </w:r>
+      <w:r>
+        <w:t>he</w:t>
+      </w:r>
+      <w:r>
+        <w:t xml:space="preserve"> bus route</w:t>
+      </w:r>
+      <w:r>
+        <w:t xml:space="preserve"> clustering</w:t>
+      </w:r>
+      <w:r>
+        <w:t xml:space="preserve"> can be used to identify routes with similar characteristics</w:t>
+      </w:r>
+      <w:r>
+        <w:t xml:space="preserve"> </w:t>
+      </w:r>
+      <w:r>
+        <w:t xml:space="preserve">in order to support transportation management decision making </w:t>
+      </w:r>
+      <w:r>
+        <w:t>across multiple routes. For example,</w:t>
+      </w:r>
+      <w:r>
+        <w:t xml:space="preserve"> </w:t>
+      </w:r>
+      <w:r>
+        <w:t xml:space="preserve">the bus routes in </w:t>
+      </w:r>
+      <w:r>
+        <w:t>Cluster0</w:t>
+      </w:r>
+      <w:r>
+        <w:t>-</w:t>
+      </w:r>
+      <w:r>
+        <w:t>weekday and</w:t>
+      </w:r>
+      <w:r>
+        <w:t xml:space="preserve"> Cluster2-</w:t>
+      </w:r>
+      <w:r>
+        <w:t>weekend</w:t>
+      </w:r>
+      <w:r>
+        <w:t xml:space="preserve"> contain</w:t>
+      </w:r>
+      <w:r>
+        <w:t xml:space="preserve"> the routes which are mostly concentrated in the city with high-stop densities. As such, the </w:t>
+      </w:r>
+      <w:r>
+        <w:t xml:space="preserve">routes in the </w:t>
+      </w:r>
+      <w:r>
+        <w:t xml:space="preserve">cluster </w:t>
+      </w:r>
+      <w:r>
+        <w:t>could be used</w:t>
+      </w:r>
+      <w:r>
+        <w:t xml:space="preserve"> </w:t>
+      </w:r>
+      <w:r>
+        <w:t xml:space="preserve">to identify </w:t>
+      </w:r>
+      <w:r>
+        <w:t xml:space="preserve">bus </w:t>
+      </w:r>
+      <w:r>
+        <w:t xml:space="preserve">routes which are most suited to be </w:t>
+      </w:r>
+      <w:r>
+        <w:t>converted to e-busses</w:t>
+      </w:r>
+      <w:r>
+        <w:t>,</w:t>
+      </w:r>
+      <w:r>
+        <w:t xml:space="preserve"> in order to reduce inner-city pollution levels</w:t>
+      </w:r>
+      <w:r>
+        <w:t>.</w:t>
+      </w:r>
+      <w:r>
+        <w:t xml:space="preserve"> </w:t>
+      </w:r>
+      <w:r>
+        <w:t xml:space="preserve">In addition, </w:t>
+      </w:r>
+      <w:r>
+        <w:t xml:space="preserve">the clusters can also be used to guide decisions regarding </w:t>
+      </w:r>
+      <w:r>
+        <w:t>the planning of bus lanes</w:t>
+      </w:r>
+      <w:r>
+        <w:t xml:space="preserve">, where priority could be given to </w:t>
+      </w:r>
+      <w:r>
+        <w:t>bus</w:t>
+      </w:r>
+      <w:r>
+        <w:t xml:space="preserve"> routes</w:t>
+      </w:r>
+      <w:r>
+        <w:t xml:space="preserve"> in Cluster</w:t>
+      </w:r>
+      <w:r>
+        <w:t>1</w:t>
+      </w:r>
+      <w:r>
+        <w:t>-weekday</w:t>
+      </w:r>
+      <w:r>
+        <w:t xml:space="preserve"> &amp; </w:t>
+      </w:r>
+      <w:r>
+        <w:t>Cluster</w:t>
+      </w:r>
+      <w:r>
+        <w:t>3</w:t>
+      </w:r>
+      <w:r>
+        <w:t>-weekday</w:t>
+      </w:r>
+      <w:r>
+        <w:t xml:space="preserve">. These routes </w:t>
+      </w:r>
+      <w:r>
+        <w:t xml:space="preserve">have fewer stops and are aimed at connecting </w:t>
+      </w:r>
+      <w:r>
+        <w:t>longer distance destinations</w:t>
+      </w:r>
+      <w:r>
+        <w:t xml:space="preserve">, where </w:t>
+      </w:r>
+      <w:r>
+        <w:t xml:space="preserve">the </w:t>
+      </w:r>
+      <w:r>
+        <w:t xml:space="preserve">speed </w:t>
+      </w:r>
+      <w:r>
+        <w:t>between the infrequent stops</w:t>
+      </w:r>
+      <w:r>
+        <w:t xml:space="preserve"> </w:t>
+      </w:r>
+      <w:r>
+        <w:t>is a key factor</w:t>
+      </w:r>
+      <w:r>
+        <w:t>,</w:t>
+      </w:r>
+      <w:r>
+        <w:t xml:space="preserve"> </w:t>
+      </w:r>
+      <w:r>
+        <w:t>compared to routes with more frequent stops or night-bus routes</w:t>
+      </w:r>
+      <w:r>
+        <w:t xml:space="preserve"> (Cluster2-weekday)</w:t>
+      </w:r>
+      <w:r>
+        <w:t>.</w:t>
+      </w:r>
+      <w:r>
+        <w:t xml:space="preserve"> </w:t>
+      </w:r>
+    </w:p>
+    <w:p>
+      <w:pPr>
+        <w:ind w:firstLine="720"/>
+        <w:jc w:val="both"/>
+      </w:pPr>
+    </w:p>
+    <w:p>
+      <w:pPr>
+        <w:ind w:firstLine="720"/>
+        <w:jc w:val="both"/>
+      </w:pPr>
+      <w:r>
+        <w:lastRenderedPageBreak/>
+        <w:t>In conclusion</w:t>
+      </w:r>
+      <w:r>
+        <w:t xml:space="preserve">, the analysis can be utilised to </w:t>
+      </w:r>
+      <w:r>
+        <w:t xml:space="preserve">support a variety </w:t>
+      </w:r>
+      <w:r>
+        <w:t xml:space="preserve">of </w:t>
+      </w:r>
+      <w:r>
+        <w:t xml:space="preserve">urban </w:t>
+      </w:r>
+      <w:r>
+        <w:t xml:space="preserve">system </w:t>
+      </w:r>
+      <w:r>
+        <w:t>enhancement projects</w:t>
+      </w:r>
+      <w:r>
+        <w:t xml:space="preserve"> in addition to the suggestions outlined above</w:t>
+      </w:r>
+      <w:r>
+        <w:t>.</w:t>
+      </w:r>
+      <w:r>
+        <w:t xml:space="preserve"> </w:t>
+      </w:r>
+      <w:r>
+        <w:t>T</w:t>
+      </w:r>
+      <w:r>
+        <w:t>he</w:t>
+      </w:r>
+      <w:r>
+        <w:t xml:space="preserve"> </w:t>
+      </w:r>
+      <w:r>
+        <w:t>research</w:t>
+      </w:r>
+      <w:r>
+        <w:t xml:space="preserve"> c</w:t>
+      </w:r>
+      <w:r>
+        <w:t>ould</w:t>
+      </w:r>
+      <w:r>
+        <w:t xml:space="preserve"> be extended to incorporate </w:t>
+      </w:r>
+      <w:r>
+        <w:t xml:space="preserve">different </w:t>
+      </w:r>
+      <w:r>
+        <w:t xml:space="preserve">months of transportation </w:t>
+      </w:r>
+      <w:r>
+        <w:t>data for Budapest, for example to be us</w:t>
+      </w:r>
+      <w:r>
+        <w:t>ed in a seasonal comparison of public transportation activity</w:t>
+      </w:r>
+      <w:r>
+        <w:t xml:space="preserve">. </w:t>
+      </w:r>
+      <w:r>
+        <w:t>Finally, w</w:t>
+      </w:r>
+      <w:r>
+        <w:t>ith slight modifications,</w:t>
+      </w:r>
+      <w:r>
+        <w:t xml:space="preserve"> </w:t>
+      </w:r>
+      <w:r>
+        <w:t xml:space="preserve">the workpaper could </w:t>
+      </w:r>
+      <w:r>
+        <w:t xml:space="preserve">also </w:t>
+      </w:r>
+      <w:r>
+        <w:t>be adjusted to</w:t>
+      </w:r>
+      <w:r>
+        <w:t xml:space="preserve"> explore</w:t>
+      </w:r>
+      <w:r>
+        <w:t xml:space="preserve"> the GTFS data of</w:t>
+      </w:r>
+      <w:r>
+        <w:t xml:space="preserve"> different</w:t>
+      </w:r>
+      <w:r>
+        <w:t xml:space="preserve"> </w:t>
+      </w:r>
+      <w:r>
+        <w:t xml:space="preserve">global </w:t>
+      </w:r>
+      <w:r>
+        <w:t>cities</w:t>
+      </w:r>
+      <w:r>
+        <w:t xml:space="preserve"> </w:t>
+      </w:r>
+      <w:r>
+        <w:t xml:space="preserve">and provide valuable insight into </w:t>
+      </w:r>
+      <w:r>
+        <w:t xml:space="preserve">public transportation activities </w:t>
+      </w:r>
+      <w:r>
+        <w:t>around the world.</w:t>
+      </w:r>
+    </w:p>
+    <w:p>
+      <w:pPr>
+        <w:ind w:firstLine="720"/>
+        <w:jc w:val="both"/>
+      </w:pPr>
+    </w:p>
+    <w:p>
+      <w:pPr>
+        <w:ind w:firstLine="720"/>
+        <w:jc w:val="both"/>
+      </w:pPr>
     </w:p>
     <w:p/>
     <w:p/>
     <w:p/>
-    <w:p>
-      <w:r>
-        <w:t>6. Discussion and Conclusion</w:t>
-      </w:r>
-    </w:p>
     <w:p/>
-    <w:p>
-      <w:r>
-        <w:t>T</w:t>
-      </w:r>
-      <w:r>
-        <w:br w:type="page"/>
-      </w:r>
-    </w:p>
+    <w:p/>
+    <w:p/>
+    <w:p/>
     <w:p/>
     <w:p>
       <w:r>
@@ -1941,7 +2800,97 @@
           <w:szCs w:val="20"/>
           <w:shd w:val="clear" w:color="auto" w:fill="FFFFFF"/>
         </w:rPr>
-        <w:t>Kadir, R.A., Shima, Y., Sulaiman, R. and Ali, F., 2018, March. Clustering of public transport operation using k-means. In </w:t>
+        <w:t xml:space="preserve">Buehler, R. and </w:t>
+      </w:r>
+      <w:proofErr w:type="spellStart"/>
+      <w:r>
+        <w:rPr>
+          <w:rFonts w:ascii="Arial" w:hAnsi="Arial" w:cs="Arial"/>
+          <w:color w:val="222222"/>
+          <w:sz w:val="20"/>
+          <w:szCs w:val="20"/>
+          <w:shd w:val="clear" w:color="auto" w:fill="FFFFFF"/>
+        </w:rPr>
+        <w:t>Pucher</w:t>
+      </w:r>
+      <w:proofErr w:type="spellEnd"/>
+      <w:r>
+        <w:rPr>
+          <w:rFonts w:ascii="Arial" w:hAnsi="Arial" w:cs="Arial"/>
+          <w:color w:val="222222"/>
+          <w:sz w:val="20"/>
+          <w:szCs w:val="20"/>
+          <w:shd w:val="clear" w:color="auto" w:fill="FFFFFF"/>
+        </w:rPr>
+        <w:t>, J., 2009. Cycling to sustainability in Amsterdam.</w:t>
+      </w:r>
+    </w:p>
+    <w:p/>
+    <w:p>
+      <w:pPr>
+        <w:rPr>
+          <w:rFonts w:ascii="Arial" w:hAnsi="Arial" w:cs="Arial"/>
+          <w:color w:val="222222"/>
+          <w:sz w:val="20"/>
+          <w:szCs w:val="20"/>
+          <w:shd w:val="clear" w:color="auto" w:fill="FFFFFF"/>
+        </w:rPr>
+      </w:pPr>
+      <w:r>
+        <w:rPr>
+          <w:rFonts w:ascii="Arial" w:hAnsi="Arial" w:cs="Arial"/>
+          <w:color w:val="222222"/>
+          <w:sz w:val="20"/>
+          <w:szCs w:val="20"/>
+          <w:shd w:val="clear" w:color="auto" w:fill="FFFFFF"/>
+        </w:rPr>
+        <w:t>Deka, D., 2004. Social and environmental justice issues in urban transportation.</w:t>
+      </w:r>
+    </w:p>
+    <w:p>
+      <w:pPr>
+        <w:rPr>
+          <w:rFonts w:ascii="Arial" w:hAnsi="Arial" w:cs="Arial"/>
+          <w:color w:val="222222"/>
+          <w:sz w:val="20"/>
+          <w:szCs w:val="20"/>
+          <w:shd w:val="clear" w:color="auto" w:fill="FFFFFF"/>
+        </w:rPr>
+      </w:pPr>
+    </w:p>
+    <w:p>
+      <w:proofErr w:type="spellStart"/>
+      <w:r>
+        <w:rPr>
+          <w:rFonts w:ascii="Arial" w:hAnsi="Arial" w:cs="Arial"/>
+          <w:color w:val="222222"/>
+          <w:sz w:val="20"/>
+          <w:szCs w:val="20"/>
+          <w:shd w:val="clear" w:color="auto" w:fill="FFFFFF"/>
+        </w:rPr>
+        <w:t>Glaeser</w:t>
+      </w:r>
+      <w:proofErr w:type="spellEnd"/>
+      <w:r>
+        <w:rPr>
+          <w:rFonts w:ascii="Arial" w:hAnsi="Arial" w:cs="Arial"/>
+          <w:color w:val="222222"/>
+          <w:sz w:val="20"/>
+          <w:szCs w:val="20"/>
+          <w:shd w:val="clear" w:color="auto" w:fill="FFFFFF"/>
+        </w:rPr>
+        <w:t>, E.L., Kahn, M.E. and Rappaport, J., 2008. Why do the poor live in cities? The role of public transportation.</w:t>
+      </w:r>
+      <w:r>
+        <w:rPr>
+          <w:rStyle w:val="apple-converted-space"/>
+          <w:rFonts w:ascii="Arial" w:hAnsi="Arial" w:cs="Arial"/>
+          <w:color w:val="222222"/>
+          <w:sz w:val="20"/>
+          <w:szCs w:val="20"/>
+          <w:shd w:val="clear" w:color="auto" w:fill="FFFFFF"/>
+        </w:rPr>
+        <w:t> </w:t>
       </w:r>
       <w:r>
         <w:rPr>
@@ -1952,7 +2901,7 @@
           <w:sz w:val="20"/>
           <w:szCs w:val="20"/>
         </w:rPr>
-        <w:t>2018 IEEE 3rd International Conference on Big Data Analysis (ICBDA)</w:t>
+        <w:t>Journal of urban Economics</w:t>
       </w:r>
       <w:r>
         <w:rPr>
@@ -1962,20 +2911,30 @@
           <w:szCs w:val="20"/>
           <w:shd w:val="clear" w:color="auto" w:fill="FFFFFF"/>
         </w:rPr>
-        <w:t> (pp. 427-432). IEEE.</w:t>
-      </w:r>
-    </w:p>
-    <w:p/>
-    <w:p>
-      <w:pPr>
-        <w:rPr>
+        <w:t>,</w:t>
+      </w:r>
+      <w:r>
+        <w:rPr>
+          <w:rStyle w:val="apple-converted-space"/>
           <w:rFonts w:ascii="Arial" w:hAnsi="Arial" w:cs="Arial"/>
           <w:color w:val="222222"/>
           <w:sz w:val="20"/>
           <w:szCs w:val="20"/>
           <w:shd w:val="clear" w:color="auto" w:fill="FFFFFF"/>
         </w:rPr>
-      </w:pPr>
+        <w:t> </w:t>
+      </w:r>
+      <w:r>
+        <w:rPr>
+          <w:rFonts w:ascii="Arial" w:hAnsi="Arial" w:cs="Arial"/>
+          <w:i/>
+          <w:iCs/>
+          <w:color w:val="222222"/>
+          <w:sz w:val="20"/>
+          <w:szCs w:val="20"/>
+        </w:rPr>
+        <w:t>63</w:t>
+      </w:r>
       <w:r>
         <w:rPr>
           <w:rFonts w:ascii="Arial" w:hAnsi="Arial" w:cs="Arial"/>
@@ -1984,9 +2943,10 @@
           <w:szCs w:val="20"/>
           <w:shd w:val="clear" w:color="auto" w:fill="FFFFFF"/>
         </w:rPr>
-        <w:t>Deka, D., 2004. Social and environmental justice issues in urban transportation.</w:t>
-      </w:r>
-    </w:p>
+        <w:t>(1), pp.1-24.</w:t>
+      </w:r>
+    </w:p>
+    <w:p/>
     <w:p>
       <w:pPr>
         <w:rPr>
@@ -1997,12 +2957,354 @@
           <w:shd w:val="clear" w:color="auto" w:fill="FFFFFF"/>
         </w:rPr>
       </w:pPr>
-    </w:p>
-    <w:p>
-      <w:r>
-        <w:t xml:space="preserve">Prommaharaj, P., Phithakkitnukoon, S., Demissie, M.G., Kattan, L., Ratti, C., 2020. Visualizing public transit system operation with GTFS data: A case study of Calgary, Canada. Heliyon 6, e03729. </w:t>
+      <w:r>
+        <w:rPr>
+          <w:rFonts w:ascii="Arial" w:hAnsi="Arial" w:cs="Arial"/>
+          <w:color w:val="222222"/>
+          <w:sz w:val="20"/>
+          <w:szCs w:val="20"/>
+          <w:shd w:val="clear" w:color="auto" w:fill="FFFFFF"/>
+        </w:rPr>
+        <w:t xml:space="preserve">Guo, </w:t>
+      </w:r>
+      <w:proofErr w:type="gramStart"/>
+      <w:r>
+        <w:rPr>
+          <w:rFonts w:ascii="Arial" w:hAnsi="Arial" w:cs="Arial"/>
+          <w:color w:val="222222"/>
+          <w:sz w:val="20"/>
+          <w:szCs w:val="20"/>
+          <w:shd w:val="clear" w:color="auto" w:fill="FFFFFF"/>
+        </w:rPr>
+        <w:t>Z.</w:t>
+      </w:r>
+      <w:proofErr w:type="gramEnd"/>
+      <w:r>
+        <w:rPr>
+          <w:rFonts w:ascii="Arial" w:hAnsi="Arial" w:cs="Arial"/>
+          <w:color w:val="222222"/>
+          <w:sz w:val="20"/>
+          <w:szCs w:val="20"/>
+          <w:shd w:val="clear" w:color="auto" w:fill="FFFFFF"/>
+        </w:rPr>
+        <w:t xml:space="preserve"> and Wilson, N.H., 2011. Assessing the cost of transfer inconvenience in public transport systems: A case study of the London Underground.</w:t>
+      </w:r>
+      <w:r>
+        <w:rPr>
+          <w:rStyle w:val="apple-converted-space"/>
+          <w:rFonts w:ascii="Arial" w:hAnsi="Arial" w:cs="Arial"/>
+          <w:color w:val="222222"/>
+          <w:sz w:val="20"/>
+          <w:szCs w:val="20"/>
+          <w:shd w:val="clear" w:color="auto" w:fill="FFFFFF"/>
+        </w:rPr>
+        <w:t> </w:t>
+      </w:r>
+      <w:r>
+        <w:rPr>
+          <w:rFonts w:ascii="Arial" w:hAnsi="Arial" w:cs="Arial"/>
+          <w:i/>
+          <w:iCs/>
+          <w:color w:val="222222"/>
+          <w:sz w:val="20"/>
+          <w:szCs w:val="20"/>
+        </w:rPr>
+        <w:t>Transportation Research Part A: Policy and Practice</w:t>
+      </w:r>
+      <w:r>
+        <w:rPr>
+          <w:rFonts w:ascii="Arial" w:hAnsi="Arial" w:cs="Arial"/>
+          <w:color w:val="222222"/>
+          <w:sz w:val="20"/>
+          <w:szCs w:val="20"/>
+          <w:shd w:val="clear" w:color="auto" w:fill="FFFFFF"/>
+        </w:rPr>
+        <w:t>,</w:t>
+      </w:r>
+      <w:r>
+        <w:rPr>
+          <w:rStyle w:val="apple-converted-space"/>
+          <w:rFonts w:ascii="Arial" w:hAnsi="Arial" w:cs="Arial"/>
+          <w:color w:val="222222"/>
+          <w:sz w:val="20"/>
+          <w:szCs w:val="20"/>
+          <w:shd w:val="clear" w:color="auto" w:fill="FFFFFF"/>
+        </w:rPr>
+        <w:t> </w:t>
+      </w:r>
+      <w:r>
+        <w:rPr>
+          <w:rFonts w:ascii="Arial" w:hAnsi="Arial" w:cs="Arial"/>
+          <w:i/>
+          <w:iCs/>
+          <w:color w:val="222222"/>
+          <w:sz w:val="20"/>
+          <w:szCs w:val="20"/>
+        </w:rPr>
+        <w:t>45</w:t>
+      </w:r>
+      <w:r>
+        <w:rPr>
+          <w:rFonts w:ascii="Arial" w:hAnsi="Arial" w:cs="Arial"/>
+          <w:color w:val="222222"/>
+          <w:sz w:val="20"/>
+          <w:szCs w:val="20"/>
+          <w:shd w:val="clear" w:color="auto" w:fill="FFFFFF"/>
+        </w:rPr>
+        <w:t>(2), pp.91-104.</w:t>
+      </w:r>
+    </w:p>
+    <w:p/>
+    <w:p>
+      <w:pPr>
+        <w:rPr>
+          <w:rFonts w:ascii="Arial" w:hAnsi="Arial" w:cs="Arial"/>
+          <w:color w:val="222222"/>
+          <w:sz w:val="20"/>
+          <w:szCs w:val="20"/>
+          <w:shd w:val="clear" w:color="auto" w:fill="FFFFFF"/>
+        </w:rPr>
+      </w:pPr>
+    </w:p>
+    <w:p>
+      <w:proofErr w:type="spellStart"/>
+      <w:r>
+        <w:t>Kunama</w:t>
+      </w:r>
+      <w:proofErr w:type="spellEnd"/>
+      <w:r>
+        <w:t xml:space="preserve">, N., </w:t>
+      </w:r>
+      <w:proofErr w:type="spellStart"/>
+      <w:r>
+        <w:t>Worapan</w:t>
+      </w:r>
+      <w:proofErr w:type="spellEnd"/>
+      <w:r>
+        <w:t xml:space="preserve">, M., </w:t>
+      </w:r>
+      <w:proofErr w:type="spellStart"/>
+      <w:r>
+        <w:t>Phithakkitnukoon</w:t>
+      </w:r>
+      <w:proofErr w:type="spellEnd"/>
+      <w:r>
+        <w:t xml:space="preserve">, S., </w:t>
+      </w:r>
+      <w:proofErr w:type="spellStart"/>
+      <w:r>
+        <w:t>Demissie</w:t>
+      </w:r>
+      <w:proofErr w:type="spellEnd"/>
+      <w:r>
+        <w:t xml:space="preserve">, M., 2017. GTFS-Viz: tool for </w:t>
+      </w:r>
+      <w:proofErr w:type="spellStart"/>
+      <w:r>
+        <w:t>preprocessing</w:t>
+      </w:r>
+      <w:proofErr w:type="spellEnd"/>
+      <w:r>
+        <w:t xml:space="preserve"> and visualizing GTFS data, in: Proceedings of the 2017 ACM International Joint Conference on Pervasive and Ubiquitous Computing and Proceedings of the 2017 ACM International Symposium on Wearable Computers, </w:t>
+      </w:r>
+      <w:proofErr w:type="spellStart"/>
+      <w:r>
+        <w:t>UbiComp</w:t>
+      </w:r>
+      <w:proofErr w:type="spellEnd"/>
+      <w:r>
+        <w:t xml:space="preserve"> ’17. Association for Computing Machinery, New York, NY, USA, pp. 388–396. </w:t>
       </w:r>
       <w:hyperlink r:id="rId6" w:history="1">
+        <w:r>
+          <w:rPr>
+            <w:color w:val="0000FF"/>
+            <w:u w:val="single"/>
+          </w:rPr>
+          <w:t>https://doi.org/10.1145/3123024.3124415</w:t>
+        </w:r>
+      </w:hyperlink>
+    </w:p>
+    <w:p/>
+    <w:p>
+      <w:r>
+        <w:t>LeRoy</w:t>
+      </w:r>
+      <w:r>
+        <w:t xml:space="preserve"> S.</w:t>
+      </w:r>
+      <w:r>
+        <w:t xml:space="preserve">, </w:t>
+      </w:r>
+      <w:proofErr w:type="spellStart"/>
+      <w:r>
+        <w:t>Sonstelie</w:t>
+      </w:r>
+      <w:proofErr w:type="spellEnd"/>
+      <w:r>
+        <w:t xml:space="preserve"> J.</w:t>
+      </w:r>
+      <w:r>
+        <w:t>, Paradise lost and regained: Transportation innovation, income and residential location, Jour-</w:t>
+      </w:r>
+      <w:proofErr w:type="spellStart"/>
+      <w:r>
+        <w:t>nal</w:t>
+      </w:r>
+      <w:proofErr w:type="spellEnd"/>
+      <w:r>
+        <w:t xml:space="preserve"> of Urban Economics 13 (1983) 67–89.</w:t>
+      </w:r>
+    </w:p>
+    <w:p/>
+    <w:p>
+      <w:r>
+        <w:rPr>
+          <w:rFonts w:ascii="Arial" w:hAnsi="Arial" w:cs="Arial"/>
+          <w:color w:val="222222"/>
+          <w:sz w:val="20"/>
+          <w:szCs w:val="20"/>
+          <w:shd w:val="clear" w:color="auto" w:fill="FFFFFF"/>
+        </w:rPr>
+        <w:t>May, A.D., 2013. Urban transport and sustainability: The key challenges.</w:t>
+      </w:r>
+      <w:r>
+        <w:rPr>
+          <w:rStyle w:val="apple-converted-space"/>
+          <w:rFonts w:ascii="Arial" w:hAnsi="Arial" w:cs="Arial"/>
+          <w:color w:val="222222"/>
+          <w:sz w:val="20"/>
+          <w:szCs w:val="20"/>
+          <w:shd w:val="clear" w:color="auto" w:fill="FFFFFF"/>
+        </w:rPr>
+        <w:t> </w:t>
+      </w:r>
+      <w:r>
+        <w:rPr>
+          <w:rFonts w:ascii="Arial" w:hAnsi="Arial" w:cs="Arial"/>
+          <w:i/>
+          <w:iCs/>
+          <w:color w:val="222222"/>
+          <w:sz w:val="20"/>
+          <w:szCs w:val="20"/>
+        </w:rPr>
+        <w:t>International journal of sustainable transportation</w:t>
+      </w:r>
+      <w:r>
+        <w:rPr>
+          <w:rFonts w:ascii="Arial" w:hAnsi="Arial" w:cs="Arial"/>
+          <w:color w:val="222222"/>
+          <w:sz w:val="20"/>
+          <w:szCs w:val="20"/>
+          <w:shd w:val="clear" w:color="auto" w:fill="FFFFFF"/>
+        </w:rPr>
+        <w:t>,</w:t>
+      </w:r>
+      <w:r>
+        <w:rPr>
+          <w:rStyle w:val="apple-converted-space"/>
+          <w:rFonts w:ascii="Arial" w:hAnsi="Arial" w:cs="Arial"/>
+          <w:color w:val="222222"/>
+          <w:sz w:val="20"/>
+          <w:szCs w:val="20"/>
+          <w:shd w:val="clear" w:color="auto" w:fill="FFFFFF"/>
+        </w:rPr>
+        <w:t> </w:t>
+      </w:r>
+      <w:r>
+        <w:rPr>
+          <w:rFonts w:ascii="Arial" w:hAnsi="Arial" w:cs="Arial"/>
+          <w:i/>
+          <w:iCs/>
+          <w:color w:val="222222"/>
+          <w:sz w:val="20"/>
+          <w:szCs w:val="20"/>
+        </w:rPr>
+        <w:t>7</w:t>
+      </w:r>
+      <w:r>
+        <w:rPr>
+          <w:rFonts w:ascii="Arial" w:hAnsi="Arial" w:cs="Arial"/>
+          <w:color w:val="222222"/>
+          <w:sz w:val="20"/>
+          <w:szCs w:val="20"/>
+          <w:shd w:val="clear" w:color="auto" w:fill="FFFFFF"/>
+        </w:rPr>
+        <w:t>(3), pp.170-185.</w:t>
+      </w:r>
+    </w:p>
+    <w:p>
+      <w:pPr>
+        <w:rPr>
+          <w:rFonts w:ascii="Arial" w:hAnsi="Arial" w:cs="Arial"/>
+          <w:color w:val="222222"/>
+          <w:sz w:val="20"/>
+          <w:szCs w:val="20"/>
+          <w:shd w:val="clear" w:color="auto" w:fill="FFFFFF"/>
+        </w:rPr>
+      </w:pPr>
+    </w:p>
+    <w:p>
+      <w:pPr>
+        <w:rPr>
+          <w:rFonts w:ascii="Arial" w:hAnsi="Arial" w:cs="Arial"/>
+          <w:color w:val="222222"/>
+          <w:sz w:val="20"/>
+          <w:szCs w:val="20"/>
+          <w:shd w:val="clear" w:color="auto" w:fill="FFFFFF"/>
+        </w:rPr>
+      </w:pPr>
+    </w:p>
+    <w:p>
+      <w:proofErr w:type="spellStart"/>
+      <w:r>
+        <w:t>Prommaharaj</w:t>
+      </w:r>
+      <w:proofErr w:type="spellEnd"/>
+      <w:r>
+        <w:t xml:space="preserve">, P., </w:t>
+      </w:r>
+      <w:proofErr w:type="spellStart"/>
+      <w:r>
+        <w:t>Phithakkitnukoon</w:t>
+      </w:r>
+      <w:proofErr w:type="spellEnd"/>
+      <w:r>
+        <w:t xml:space="preserve">, S., </w:t>
+      </w:r>
+      <w:proofErr w:type="spellStart"/>
+      <w:r>
+        <w:t>Demissie</w:t>
+      </w:r>
+      <w:proofErr w:type="spellEnd"/>
+      <w:r>
+        <w:t xml:space="preserve">, M.G., </w:t>
+      </w:r>
+      <w:proofErr w:type="spellStart"/>
+      <w:r>
+        <w:t>Kattan</w:t>
+      </w:r>
+      <w:proofErr w:type="spellEnd"/>
+      <w:r>
+        <w:t xml:space="preserve">, L., </w:t>
+      </w:r>
+      <w:proofErr w:type="spellStart"/>
+      <w:r>
+        <w:t>Ratti</w:t>
+      </w:r>
+      <w:proofErr w:type="spellEnd"/>
+      <w:r>
+        <w:t xml:space="preserve">, C., 2020. Visualizing public transit system operation with GTFS data: A case study of Calgary, Canada. </w:t>
+      </w:r>
+      <w:proofErr w:type="spellStart"/>
+      <w:r>
+        <w:t>Heliyon</w:t>
+      </w:r>
+      <w:proofErr w:type="spellEnd"/>
+      <w:r>
+        <w:t xml:space="preserve"> 6, e03729. </w:t>
+      </w:r>
+      <w:hyperlink r:id="rId7" w:history="1">
         <w:r>
           <w:rPr>
             <w:color w:val="0000FF"/>
@@ -2013,30 +3315,16 @@
       </w:hyperlink>
     </w:p>
     <w:p/>
-    <w:p>
-      <w:r>
-        <w:t xml:space="preserve">Kunama, N., Worapan, M., Phithakkitnukoon, S., Demissie, M., 2017. GTFS-Viz: tool for preprocessing and visualizing GTFS data, in: Proceedings of the 2017 ACM International Joint Conference on Pervasive and Ubiquitous Computing and Proceedings of the 2017 ACM International Symposium on Wearable Computers, UbiComp ’17. Association for Computing Machinery, New York, NY, USA, pp. 388–396. </w:t>
-      </w:r>
-      <w:hyperlink r:id="rId7" w:history="1">
-        <w:r>
-          <w:rPr>
-            <w:color w:val="0000FF"/>
-            <w:u w:val="single"/>
-          </w:rPr>
-          <w:t>https://doi.org/10.1145/3123024.3124415</w:t>
-        </w:r>
-      </w:hyperlink>
-    </w:p>
     <w:p/>
     <w:p/>
-    <w:p>
-      <w:r>
-        <w:t>S. LeRoy, J. Sonstelie, Paradise lost and regained: Transportation innovation, income and residential location, Jour-nal of Urban Economics 13 (1983) 67–89.</w:t>
-      </w:r>
-    </w:p>
     <w:p/>
     <w:p>
       <w:r>
+        <w:t>Not used</w:t>
+      </w:r>
+    </w:p>
+    <w:p>
+      <w:pPr>
         <w:rPr>
           <w:rFonts w:ascii="Arial" w:hAnsi="Arial" w:cs="Arial"/>
           <w:color w:val="222222"/>
@@ -2044,18 +3332,61 @@
           <w:szCs w:val="20"/>
           <w:shd w:val="clear" w:color="auto" w:fill="FFFFFF"/>
         </w:rPr>
-        <w:t>Glaeser, E.L., Kahn, M.E. and Rappaport, J., 2008. Why do the poor live in cities? The role of public transportation.</w:t>
-      </w:r>
-      <w:r>
-        <w:rPr>
-          <w:rStyle w:val="apple-converted-space"/>
+      </w:pPr>
+      <w:r>
+        <w:rPr>
           <w:rFonts w:ascii="Arial" w:hAnsi="Arial" w:cs="Arial"/>
           <w:color w:val="222222"/>
           <w:sz w:val="20"/>
           <w:szCs w:val="20"/>
           <w:shd w:val="clear" w:color="auto" w:fill="FFFFFF"/>
         </w:rPr>
-        <w:t> </w:t>
+        <w:lastRenderedPageBreak/>
+        <w:t xml:space="preserve">Kadir, R.A., </w:t>
+      </w:r>
+      <w:proofErr w:type="spellStart"/>
+      <w:r>
+        <w:rPr>
+          <w:rFonts w:ascii="Arial" w:hAnsi="Arial" w:cs="Arial"/>
+          <w:color w:val="222222"/>
+          <w:sz w:val="20"/>
+          <w:szCs w:val="20"/>
+          <w:shd w:val="clear" w:color="auto" w:fill="FFFFFF"/>
+        </w:rPr>
+        <w:t>Shima</w:t>
+      </w:r>
+      <w:proofErr w:type="spellEnd"/>
+      <w:r>
+        <w:rPr>
+          <w:rFonts w:ascii="Arial" w:hAnsi="Arial" w:cs="Arial"/>
+          <w:color w:val="222222"/>
+          <w:sz w:val="20"/>
+          <w:szCs w:val="20"/>
+          <w:shd w:val="clear" w:color="auto" w:fill="FFFFFF"/>
+        </w:rPr>
+        <w:t xml:space="preserve">, Y., </w:t>
+      </w:r>
+      <w:proofErr w:type="spellStart"/>
+      <w:r>
+        <w:rPr>
+          <w:rFonts w:ascii="Arial" w:hAnsi="Arial" w:cs="Arial"/>
+          <w:color w:val="222222"/>
+          <w:sz w:val="20"/>
+          <w:szCs w:val="20"/>
+          <w:shd w:val="clear" w:color="auto" w:fill="FFFFFF"/>
+        </w:rPr>
+        <w:t>Sulaiman</w:t>
+      </w:r>
+      <w:proofErr w:type="spellEnd"/>
+      <w:r>
+        <w:rPr>
+          <w:rFonts w:ascii="Arial" w:hAnsi="Arial" w:cs="Arial"/>
+          <w:color w:val="222222"/>
+          <w:sz w:val="20"/>
+          <w:szCs w:val="20"/>
+          <w:shd w:val="clear" w:color="auto" w:fill="FFFFFF"/>
+        </w:rPr>
+        <w:t>, R. and Ali, F., 2018, March. Clustering of public transport operation using k-means. In </w:t>
       </w:r>
       <w:r>
         <w:rPr>
@@ -2066,7 +3397,7 @@
           <w:sz w:val="20"/>
           <w:szCs w:val="20"/>
         </w:rPr>
-        <w:t>Journal of urban Economics</w:t>
+        <w:t>2018 IEEE 3rd International Conference on Big Data Analysis (ICBDA)</w:t>
       </w:r>
       <w:r>
         <w:rPr>
@@ -2076,248 +3407,21 @@
           <w:szCs w:val="20"/>
           <w:shd w:val="clear" w:color="auto" w:fill="FFFFFF"/>
         </w:rPr>
-        <w:t>,</w:t>
-      </w:r>
-      <w:r>
-        <w:rPr>
-          <w:rStyle w:val="apple-converted-space"/>
+        <w:t> (pp. 427-432). IEEE.</w:t>
+      </w:r>
+    </w:p>
+    <w:p/>
+    <w:p/>
+    <w:p>
+      <w:pPr>
+        <w:rPr>
           <w:rFonts w:ascii="Arial" w:hAnsi="Arial" w:cs="Arial"/>
           <w:color w:val="222222"/>
           <w:sz w:val="20"/>
           <w:szCs w:val="20"/>
           <w:shd w:val="clear" w:color="auto" w:fill="FFFFFF"/>
         </w:rPr>
-        <w:t> </w:t>
-      </w:r>
-      <w:r>
-        <w:rPr>
-          <w:rFonts w:ascii="Arial" w:hAnsi="Arial" w:cs="Arial"/>
-          <w:i/>
-          <w:iCs/>
-          <w:color w:val="222222"/>
-          <w:sz w:val="20"/>
-          <w:szCs w:val="20"/>
-        </w:rPr>
-        <w:t>63</w:t>
-      </w:r>
-      <w:r>
-        <w:rPr>
-          <w:rFonts w:ascii="Arial" w:hAnsi="Arial" w:cs="Arial"/>
-          <w:color w:val="222222"/>
-          <w:sz w:val="20"/>
-          <w:szCs w:val="20"/>
-          <w:shd w:val="clear" w:color="auto" w:fill="FFFFFF"/>
-        </w:rPr>
-        <w:t>(1), pp.1-24.</w:t>
-      </w:r>
-    </w:p>
-    <w:p/>
-    <w:p>
-      <w:r>
-        <w:rPr>
-          <w:rFonts w:ascii="Arial" w:hAnsi="Arial" w:cs="Arial"/>
-          <w:color w:val="222222"/>
-          <w:sz w:val="20"/>
-          <w:szCs w:val="20"/>
-          <w:shd w:val="clear" w:color="auto" w:fill="FFFFFF"/>
-        </w:rPr>
-        <w:t>May, A.D., 2013. Urban transport and sustainability: The key challenges.</w:t>
-      </w:r>
-      <w:r>
-        <w:rPr>
-          <w:rStyle w:val="apple-converted-space"/>
-          <w:rFonts w:ascii="Arial" w:hAnsi="Arial" w:cs="Arial"/>
-          <w:color w:val="222222"/>
-          <w:sz w:val="20"/>
-          <w:szCs w:val="20"/>
-          <w:shd w:val="clear" w:color="auto" w:fill="FFFFFF"/>
-        </w:rPr>
-        <w:t> </w:t>
-      </w:r>
-      <w:r>
-        <w:rPr>
-          <w:rFonts w:ascii="Arial" w:hAnsi="Arial" w:cs="Arial"/>
-          <w:i/>
-          <w:iCs/>
-          <w:color w:val="222222"/>
-          <w:sz w:val="20"/>
-          <w:szCs w:val="20"/>
-        </w:rPr>
-        <w:t>International journal of sustainable transportation</w:t>
-      </w:r>
-      <w:r>
-        <w:rPr>
-          <w:rFonts w:ascii="Arial" w:hAnsi="Arial" w:cs="Arial"/>
-          <w:color w:val="222222"/>
-          <w:sz w:val="20"/>
-          <w:szCs w:val="20"/>
-          <w:shd w:val="clear" w:color="auto" w:fill="FFFFFF"/>
-        </w:rPr>
-        <w:t>,</w:t>
-      </w:r>
-      <w:r>
-        <w:rPr>
-          <w:rStyle w:val="apple-converted-space"/>
-          <w:rFonts w:ascii="Arial" w:hAnsi="Arial" w:cs="Arial"/>
-          <w:color w:val="222222"/>
-          <w:sz w:val="20"/>
-          <w:szCs w:val="20"/>
-          <w:shd w:val="clear" w:color="auto" w:fill="FFFFFF"/>
-        </w:rPr>
-        <w:t> </w:t>
-      </w:r>
-      <w:r>
-        <w:rPr>
-          <w:rFonts w:ascii="Arial" w:hAnsi="Arial" w:cs="Arial"/>
-          <w:i/>
-          <w:iCs/>
-          <w:color w:val="222222"/>
-          <w:sz w:val="20"/>
-          <w:szCs w:val="20"/>
-        </w:rPr>
-        <w:t>7</w:t>
-      </w:r>
-      <w:r>
-        <w:rPr>
-          <w:rFonts w:ascii="Arial" w:hAnsi="Arial" w:cs="Arial"/>
-          <w:color w:val="222222"/>
-          <w:sz w:val="20"/>
-          <w:szCs w:val="20"/>
-          <w:shd w:val="clear" w:color="auto" w:fill="FFFFFF"/>
-        </w:rPr>
-        <w:t>(3), pp.170-185.</w:t>
-      </w:r>
-    </w:p>
-    <w:p/>
-    <w:p>
-      <w:pPr>
-        <w:rPr>
-          <w:rFonts w:ascii="Arial" w:hAnsi="Arial" w:cs="Arial"/>
-          <w:color w:val="222222"/>
-          <w:sz w:val="20"/>
-          <w:szCs w:val="20"/>
-          <w:shd w:val="clear" w:color="auto" w:fill="FFFFFF"/>
-        </w:rPr>
-      </w:pPr>
-      <w:r>
-        <w:rPr>
-          <w:rFonts w:ascii="Arial" w:hAnsi="Arial" w:cs="Arial"/>
-          <w:color w:val="222222"/>
-          <w:sz w:val="20"/>
-          <w:szCs w:val="20"/>
-          <w:shd w:val="clear" w:color="auto" w:fill="FFFFFF"/>
-        </w:rPr>
-        <w:t xml:space="preserve">Guo, </w:t>
-      </w:r>
-      <w:proofErr w:type="gramStart"/>
-      <w:r>
-        <w:rPr>
-          <w:rFonts w:ascii="Arial" w:hAnsi="Arial" w:cs="Arial"/>
-          <w:color w:val="222222"/>
-          <w:sz w:val="20"/>
-          <w:szCs w:val="20"/>
-          <w:shd w:val="clear" w:color="auto" w:fill="FFFFFF"/>
-        </w:rPr>
-        <w:t>Z.</w:t>
-      </w:r>
-      <w:proofErr w:type="gramEnd"/>
-      <w:r>
-        <w:rPr>
-          <w:rFonts w:ascii="Arial" w:hAnsi="Arial" w:cs="Arial"/>
-          <w:color w:val="222222"/>
-          <w:sz w:val="20"/>
-          <w:szCs w:val="20"/>
-          <w:shd w:val="clear" w:color="auto" w:fill="FFFFFF"/>
-        </w:rPr>
-        <w:t xml:space="preserve"> and Wilson, N.H., 2011. Assessing the cost of transfer inconvenience in public transport systems: A case study of the London Underground.</w:t>
-      </w:r>
-      <w:r>
-        <w:rPr>
-          <w:rStyle w:val="apple-converted-space"/>
-          <w:rFonts w:ascii="Arial" w:hAnsi="Arial" w:cs="Arial"/>
-          <w:color w:val="222222"/>
-          <w:sz w:val="20"/>
-          <w:szCs w:val="20"/>
-          <w:shd w:val="clear" w:color="auto" w:fill="FFFFFF"/>
-        </w:rPr>
-        <w:t> </w:t>
-      </w:r>
-      <w:r>
-        <w:rPr>
-          <w:rFonts w:ascii="Arial" w:hAnsi="Arial" w:cs="Arial"/>
-          <w:i/>
-          <w:iCs/>
-          <w:color w:val="222222"/>
-          <w:sz w:val="20"/>
-          <w:szCs w:val="20"/>
-        </w:rPr>
-        <w:t>Transportation Research Part A: Policy and Practice</w:t>
-      </w:r>
-      <w:r>
-        <w:rPr>
-          <w:rFonts w:ascii="Arial" w:hAnsi="Arial" w:cs="Arial"/>
-          <w:color w:val="222222"/>
-          <w:sz w:val="20"/>
-          <w:szCs w:val="20"/>
-          <w:shd w:val="clear" w:color="auto" w:fill="FFFFFF"/>
-        </w:rPr>
-        <w:t>,</w:t>
-      </w:r>
-      <w:r>
-        <w:rPr>
-          <w:rStyle w:val="apple-converted-space"/>
-          <w:rFonts w:ascii="Arial" w:hAnsi="Arial" w:cs="Arial"/>
-          <w:color w:val="222222"/>
-          <w:sz w:val="20"/>
-          <w:szCs w:val="20"/>
-          <w:shd w:val="clear" w:color="auto" w:fill="FFFFFF"/>
-        </w:rPr>
-        <w:t> </w:t>
-      </w:r>
-      <w:r>
-        <w:rPr>
-          <w:rFonts w:ascii="Arial" w:hAnsi="Arial" w:cs="Arial"/>
-          <w:i/>
-          <w:iCs/>
-          <w:color w:val="222222"/>
-          <w:sz w:val="20"/>
-          <w:szCs w:val="20"/>
-        </w:rPr>
-        <w:t>45</w:t>
-      </w:r>
-      <w:r>
-        <w:rPr>
-          <w:rFonts w:ascii="Arial" w:hAnsi="Arial" w:cs="Arial"/>
-          <w:color w:val="222222"/>
-          <w:sz w:val="20"/>
-          <w:szCs w:val="20"/>
-          <w:shd w:val="clear" w:color="auto" w:fill="FFFFFF"/>
-        </w:rPr>
-        <w:t>(2), pp.91-104.</w:t>
-      </w:r>
-    </w:p>
-    <w:p>
-      <w:pPr>
-        <w:rPr>
-          <w:rFonts w:ascii="Arial" w:hAnsi="Arial" w:cs="Arial"/>
-          <w:color w:val="222222"/>
-          <w:sz w:val="20"/>
-          <w:szCs w:val="20"/>
-          <w:shd w:val="clear" w:color="auto" w:fill="FFFFFF"/>
-        </w:rPr>
-      </w:pPr>
-    </w:p>
-    <w:p>
-      <w:r>
-        <w:rPr>
-          <w:rFonts w:ascii="Arial" w:hAnsi="Arial" w:cs="Arial"/>
-          <w:color w:val="222222"/>
-          <w:sz w:val="20"/>
-          <w:szCs w:val="20"/>
-          <w:shd w:val="clear" w:color="auto" w:fill="FFFFFF"/>
-        </w:rPr>
-        <w:t>Buehler, R. and Pucher, J., 2009. Cycling to sustainability in Amsterdam.</w:t>
-      </w:r>
+      </w:pPr>
     </w:p>
     <w:p/>
     <w:p/>

</xml_diff>